<commit_message>
Added fill_time_stamps.py and updated the docx file
</commit_message>
<xml_diff>
--- a/Theoretical Questions.docx
+++ b/Theoretical Questions.docx
@@ -7,8 +7,10 @@
         <w:shd w:val="clear" w:color="auto" w:fill="FFFFFF"/>
         <w:spacing w:before="100" w:beforeAutospacing="1" w:after="100" w:afterAutospacing="1"/>
         <w:rPr>
-          <w:rFonts w:ascii="Times New Roman" w:eastAsia="Times New Roman" w:hAnsi="Times New Roman" w:cs="Times New Roman"/>
+          <w:rFonts w:ascii="ArialMT" w:eastAsia="Times New Roman" w:hAnsi="ArialMT" w:cs="Times New Roman"/>
           <w:color w:val="FF0000"/>
+          <w:sz w:val="22"/>
+          <w:szCs w:val="22"/>
           <w:lang w:eastAsia="en-GB"/>
         </w:rPr>
       </w:pPr>
@@ -20,27 +22,7 @@
           <w:szCs w:val="22"/>
           <w:lang w:eastAsia="en-GB"/>
         </w:rPr>
-        <w:t>1.</w:t>
-      </w:r>
-      <w:r>
-        <w:rPr>
-          <w:rFonts w:ascii="ArialMT" w:eastAsia="Times New Roman" w:hAnsi="ArialMT" w:cs="Times New Roman"/>
-          <w:color w:val="FF0000"/>
-          <w:sz w:val="22"/>
-          <w:szCs w:val="22"/>
-          <w:lang w:eastAsia="en-GB"/>
-        </w:rPr>
-        <w:t xml:space="preserve"> </w:t>
-      </w:r>
-      <w:r>
-        <w:rPr>
-          <w:rFonts w:ascii="ArialMT" w:eastAsia="Times New Roman" w:hAnsi="ArialMT" w:cs="Times New Roman"/>
-          <w:color w:val="FF0000"/>
-          <w:sz w:val="22"/>
-          <w:szCs w:val="22"/>
-          <w:lang w:eastAsia="en-GB"/>
-        </w:rPr>
-        <w:t xml:space="preserve">What is the curse of dimensionality? Explain how it can affect the performance of machine learning models. What techniques can be used to address this problem? </w:t>
+        <w:t xml:space="preserve">1. What is the curse of dimensionality? Explain how it can affect the performance of machine learning models. What techniques can be used to address this problem? </w:t>
       </w:r>
     </w:p>
     <w:p>
@@ -49,31 +31,21 @@
         <w:spacing w:before="100" w:beforeAutospacing="1" w:after="100" w:afterAutospacing="1"/>
         <w:rPr>
           <w:rFonts w:ascii="ArialMT" w:eastAsia="Times New Roman" w:hAnsi="ArialMT" w:cs="Times New Roman"/>
-          <w:color w:val="FF0000"/>
-          <w:sz w:val="22"/>
-          <w:szCs w:val="22"/>
-          <w:lang w:eastAsia="en-GB"/>
-        </w:rPr>
-      </w:pPr>
-      <w:r>
-        <w:rPr>
-          <w:rFonts w:ascii="ArialMT" w:eastAsia="Times New Roman" w:hAnsi="ArialMT" w:cs="Times New Roman"/>
-          <w:color w:val="FF0000"/>
-          <w:sz w:val="22"/>
-          <w:szCs w:val="22"/>
-          <w:lang w:eastAsia="en-GB"/>
-        </w:rPr>
-        <w:t xml:space="preserve">2. </w:t>
-      </w:r>
-      <w:r>
-        <w:rPr>
-          <w:rFonts w:ascii="ArialMT" w:eastAsia="Times New Roman" w:hAnsi="ArialMT" w:cs="Times New Roman"/>
-          <w:color w:val="FF0000"/>
-          <w:sz w:val="22"/>
-          <w:szCs w:val="22"/>
-          <w:lang w:eastAsia="en-GB"/>
-        </w:rPr>
-        <w:t xml:space="preserve">What is normalisation in database design? Why is it important? Give an example of a situation where normalisation might be necessary. </w:t>
+          <w:color w:val="233035"/>
+          <w:sz w:val="22"/>
+          <w:szCs w:val="22"/>
+          <w:lang w:eastAsia="en-GB"/>
+        </w:rPr>
+      </w:pPr>
+      <w:r>
+        <w:rPr>
+          <w:rFonts w:ascii="ArialMT" w:eastAsia="Times New Roman" w:hAnsi="ArialMT" w:cs="Times New Roman"/>
+          <w:color w:val="233035"/>
+          <w:sz w:val="22"/>
+          <w:szCs w:val="22"/>
+          <w:lang w:eastAsia="en-GB"/>
+        </w:rPr>
+        <w:t>Ans 1)</w:t>
       </w:r>
     </w:p>
     <w:p>
@@ -82,75 +54,21 @@
         <w:spacing w:before="100" w:beforeAutospacing="1" w:after="100" w:afterAutospacing="1"/>
         <w:rPr>
           <w:rFonts w:ascii="ArialMT" w:eastAsia="Times New Roman" w:hAnsi="ArialMT" w:cs="Times New Roman"/>
-          <w:color w:val="FF0000"/>
-          <w:sz w:val="22"/>
-          <w:szCs w:val="22"/>
-          <w:lang w:eastAsia="en-GB"/>
-        </w:rPr>
-      </w:pPr>
-      <w:r>
-        <w:rPr>
-          <w:rFonts w:ascii="ArialMT" w:eastAsia="Times New Roman" w:hAnsi="ArialMT" w:cs="Times New Roman"/>
-          <w:color w:val="FF0000"/>
-          <w:sz w:val="22"/>
-          <w:szCs w:val="22"/>
-          <w:lang w:eastAsia="en-GB"/>
-        </w:rPr>
-        <w:t xml:space="preserve">3. </w:t>
-      </w:r>
-      <w:r>
-        <w:rPr>
-          <w:rFonts w:ascii="ArialMT" w:eastAsia="Times New Roman" w:hAnsi="ArialMT" w:cs="Times New Roman"/>
-          <w:color w:val="FF0000"/>
-          <w:sz w:val="22"/>
-          <w:szCs w:val="22"/>
-          <w:lang w:eastAsia="en-GB"/>
-        </w:rPr>
-        <w:t xml:space="preserve">How do we run a python program in </w:t>
-      </w:r>
-      <w:proofErr w:type="spellStart"/>
-      <w:r>
-        <w:rPr>
-          <w:rFonts w:ascii="ArialMT" w:eastAsia="Times New Roman" w:hAnsi="ArialMT" w:cs="Times New Roman"/>
-          <w:color w:val="FF0000"/>
-          <w:sz w:val="22"/>
-          <w:szCs w:val="22"/>
-          <w:lang w:eastAsia="en-GB"/>
-        </w:rPr>
-        <w:t>linux</w:t>
-      </w:r>
-      <w:proofErr w:type="spellEnd"/>
-      <w:r>
-        <w:rPr>
-          <w:rFonts w:ascii="ArialMT" w:eastAsia="Times New Roman" w:hAnsi="ArialMT" w:cs="Times New Roman"/>
-          <w:color w:val="FF0000"/>
-          <w:sz w:val="22"/>
-          <w:szCs w:val="22"/>
-          <w:lang w:eastAsia="en-GB"/>
-        </w:rPr>
-        <w:t xml:space="preserve"> as a ‘</w:t>
-      </w:r>
-      <w:proofErr w:type="spellStart"/>
-      <w:r>
-        <w:rPr>
-          <w:rFonts w:ascii="ArialMT" w:eastAsia="Times New Roman" w:hAnsi="ArialMT" w:cs="Times New Roman"/>
-          <w:color w:val="FF0000"/>
-          <w:sz w:val="22"/>
-          <w:szCs w:val="22"/>
-          <w:lang w:eastAsia="en-GB"/>
-        </w:rPr>
-        <w:t>systemctl</w:t>
-      </w:r>
-      <w:proofErr w:type="spellEnd"/>
-      <w:r>
-        <w:rPr>
-          <w:rFonts w:ascii="ArialMT" w:eastAsia="Times New Roman" w:hAnsi="ArialMT" w:cs="Times New Roman"/>
-          <w:color w:val="FF0000"/>
-          <w:sz w:val="22"/>
-          <w:szCs w:val="22"/>
-          <w:lang w:eastAsia="en-GB"/>
-        </w:rPr>
-        <w:t xml:space="preserve">’ service? Give us certain examples of such cases </w:t>
+          <w:color w:val="233035"/>
+          <w:sz w:val="22"/>
+          <w:szCs w:val="22"/>
+          <w:lang w:eastAsia="en-GB"/>
+        </w:rPr>
+      </w:pPr>
+      <w:r>
+        <w:rPr>
+          <w:rFonts w:ascii="ArialMT" w:eastAsia="Times New Roman" w:hAnsi="ArialMT" w:cs="Times New Roman"/>
+          <w:color w:val="233035"/>
+          <w:sz w:val="22"/>
+          <w:szCs w:val="22"/>
+          <w:lang w:eastAsia="en-GB"/>
+        </w:rPr>
+        <w:t>The curse of dimensionality is that as the number of dimensions / features of the data increases, the complexity of the learning problem also increases.</w:t>
       </w:r>
     </w:p>
     <w:p>
@@ -159,31 +77,21 @@
         <w:spacing w:before="100" w:beforeAutospacing="1" w:after="100" w:afterAutospacing="1"/>
         <w:rPr>
           <w:rFonts w:ascii="ArialMT" w:eastAsia="Times New Roman" w:hAnsi="ArialMT" w:cs="Times New Roman"/>
-          <w:color w:val="FF0000"/>
-          <w:sz w:val="22"/>
-          <w:szCs w:val="22"/>
-          <w:lang w:eastAsia="en-GB"/>
-        </w:rPr>
-      </w:pPr>
-      <w:r>
-        <w:rPr>
-          <w:rFonts w:ascii="ArialMT" w:eastAsia="Times New Roman" w:hAnsi="ArialMT" w:cs="Times New Roman"/>
-          <w:color w:val="FF0000"/>
-          <w:sz w:val="22"/>
-          <w:szCs w:val="22"/>
-          <w:lang w:eastAsia="en-GB"/>
-        </w:rPr>
-        <w:t xml:space="preserve">4. </w:t>
-      </w:r>
-      <w:r>
-        <w:rPr>
-          <w:rFonts w:ascii="ArialMT" w:eastAsia="Times New Roman" w:hAnsi="ArialMT" w:cs="Times New Roman"/>
-          <w:color w:val="FF0000"/>
-          <w:sz w:val="22"/>
-          <w:szCs w:val="22"/>
-          <w:lang w:eastAsia="en-GB"/>
-        </w:rPr>
-        <w:t xml:space="preserve">With the dataset provided above, come up with faster and efficient techniques for fetching and processing the data from MongoDB to your local machine. Give us code examples what you’ve done and why’s the query faster (Code commenting) </w:t>
+          <w:color w:val="233035"/>
+          <w:sz w:val="22"/>
+          <w:szCs w:val="22"/>
+          <w:lang w:eastAsia="en-GB"/>
+        </w:rPr>
+      </w:pPr>
+      <w:r>
+        <w:rPr>
+          <w:rFonts w:ascii="ArialMT" w:eastAsia="Times New Roman" w:hAnsi="ArialMT" w:cs="Times New Roman"/>
+          <w:color w:val="233035"/>
+          <w:sz w:val="22"/>
+          <w:szCs w:val="22"/>
+          <w:lang w:eastAsia="en-GB"/>
+        </w:rPr>
+        <w:t>It makes pattern recognition harder for ML models. In addition to this, it is more difficult to scale the model because of higher computational costs. Finding relevant features is also more time consuming because of the large number of features.</w:t>
       </w:r>
     </w:p>
     <w:p>
@@ -192,75 +100,20 @@
         <w:spacing w:before="100" w:beforeAutospacing="1" w:after="100" w:afterAutospacing="1"/>
         <w:rPr>
           <w:rFonts w:ascii="ArialMT" w:eastAsia="Times New Roman" w:hAnsi="ArialMT" w:cs="Times New Roman"/>
-          <w:color w:val="FF0000"/>
-          <w:sz w:val="22"/>
-          <w:szCs w:val="22"/>
-          <w:lang w:eastAsia="en-GB"/>
-        </w:rPr>
-      </w:pPr>
-      <w:r>
-        <w:rPr>
-          <w:rFonts w:ascii="ArialMT" w:eastAsia="Times New Roman" w:hAnsi="ArialMT" w:cs="Times New Roman"/>
-          <w:color w:val="FF0000"/>
-          <w:sz w:val="22"/>
-          <w:szCs w:val="22"/>
-          <w:lang w:eastAsia="en-GB"/>
-        </w:rPr>
-        <w:t xml:space="preserve">5. </w:t>
-      </w:r>
-      <w:r>
-        <w:rPr>
-          <w:rFonts w:ascii="ArialMT" w:eastAsia="Times New Roman" w:hAnsi="ArialMT" w:cs="Times New Roman"/>
-          <w:color w:val="FF0000"/>
-          <w:sz w:val="22"/>
-          <w:szCs w:val="22"/>
-          <w:lang w:eastAsia="en-GB"/>
-        </w:rPr>
-        <w:t xml:space="preserve">Create a </w:t>
-      </w:r>
-      <w:proofErr w:type="spellStart"/>
-      <w:r>
-        <w:rPr>
-          <w:rFonts w:ascii="ArialMT" w:eastAsia="Times New Roman" w:hAnsi="ArialMT" w:cs="Times New Roman"/>
-          <w:color w:val="FF0000"/>
-          <w:sz w:val="22"/>
-          <w:szCs w:val="22"/>
-          <w:lang w:eastAsia="en-GB"/>
-        </w:rPr>
-        <w:t>cron</w:t>
-      </w:r>
-      <w:proofErr w:type="spellEnd"/>
-      <w:r>
-        <w:rPr>
-          <w:rFonts w:ascii="ArialMT" w:eastAsia="Times New Roman" w:hAnsi="ArialMT" w:cs="Times New Roman"/>
-          <w:color w:val="FF0000"/>
-          <w:sz w:val="22"/>
-          <w:szCs w:val="22"/>
-          <w:lang w:eastAsia="en-GB"/>
-        </w:rPr>
-        <w:t xml:space="preserve"> job of a python file that needs to be run for every 15th of the month at 3:45PM GMT. It should execute from the </w:t>
-      </w:r>
-      <w:proofErr w:type="spellStart"/>
-      <w:r>
-        <w:rPr>
-          <w:rFonts w:ascii="ArialMT" w:eastAsia="Times New Roman" w:hAnsi="ArialMT" w:cs="Times New Roman"/>
-          <w:color w:val="FF0000"/>
-          <w:sz w:val="22"/>
-          <w:szCs w:val="22"/>
-          <w:lang w:eastAsia="en-GB"/>
-        </w:rPr>
-        <w:t>startup</w:t>
-      </w:r>
-      <w:proofErr w:type="spellEnd"/>
-      <w:r>
-        <w:rPr>
-          <w:rFonts w:ascii="ArialMT" w:eastAsia="Times New Roman" w:hAnsi="ArialMT" w:cs="Times New Roman"/>
-          <w:color w:val="FF0000"/>
-          <w:sz w:val="22"/>
-          <w:szCs w:val="22"/>
-          <w:lang w:eastAsia="en-GB"/>
-        </w:rPr>
-        <w:t xml:space="preserve"> and store the output in a log file. File name: testing.py in folder: /home/ubuntu/NL/test Add the code snippet to the document as well. </w:t>
+          <w:sz w:val="22"/>
+          <w:szCs w:val="22"/>
+          <w:lang w:eastAsia="en-GB"/>
+        </w:rPr>
+      </w:pPr>
+      <w:r>
+        <w:rPr>
+          <w:rFonts w:ascii="ArialMT" w:eastAsia="Times New Roman" w:hAnsi="ArialMT" w:cs="Times New Roman"/>
+          <w:color w:val="233035"/>
+          <w:sz w:val="22"/>
+          <w:szCs w:val="22"/>
+          <w:lang w:eastAsia="en-GB"/>
+        </w:rPr>
+        <w:t>We can use dimensionality reduction techniques to address this problem. Performing Principal Component Analysis (PCA) reduces the dimensions of the data while retaining the important information.</w:t>
       </w:r>
     </w:p>
     <w:p>
@@ -269,23 +122,2083 @@
         <w:spacing w:before="100" w:beforeAutospacing="1" w:after="100" w:afterAutospacing="1"/>
         <w:rPr>
           <w:rFonts w:ascii="ArialMT" w:eastAsia="Times New Roman" w:hAnsi="ArialMT" w:cs="Times New Roman"/>
-          <w:sz w:val="22"/>
-          <w:szCs w:val="22"/>
-          <w:lang w:eastAsia="en-GB"/>
-        </w:rPr>
-      </w:pPr>
-      <w:r>
-        <w:rPr>
-          <w:rFonts w:ascii="ArialMT" w:eastAsia="Times New Roman" w:hAnsi="ArialMT" w:cs="Times New Roman"/>
-          <w:color w:val="233035"/>
-          <w:sz w:val="22"/>
-          <w:szCs w:val="22"/>
-          <w:lang w:eastAsia="en-GB"/>
-        </w:rPr>
-        <w:t>Ans 5)</w:t>
+          <w:color w:val="FF0000"/>
+          <w:sz w:val="22"/>
+          <w:szCs w:val="22"/>
+          <w:lang w:eastAsia="en-GB"/>
+        </w:rPr>
+      </w:pPr>
+      <w:r>
+        <w:rPr>
+          <w:rFonts w:ascii="ArialMT" w:eastAsia="Times New Roman" w:hAnsi="ArialMT" w:cs="Times New Roman"/>
+          <w:color w:val="FF0000"/>
+          <w:sz w:val="22"/>
+          <w:szCs w:val="22"/>
+          <w:lang w:eastAsia="en-GB"/>
+        </w:rPr>
+        <w:t xml:space="preserve">2. What is normalisation in database design? Why is it important? Give an example of a situation where normalisation might be necessary. </w:t>
       </w:r>
     </w:p>
     <w:p>
+      <w:pPr>
+        <w:shd w:val="clear" w:color="auto" w:fill="FFFFFF"/>
+        <w:spacing w:before="100" w:beforeAutospacing="1" w:after="100" w:afterAutospacing="1"/>
+        <w:rPr>
+          <w:rFonts w:ascii="ArialMT" w:eastAsia="Times New Roman" w:hAnsi="ArialMT" w:cs="Times New Roman"/>
+          <w:color w:val="000000" w:themeColor="text1"/>
+          <w:sz w:val="22"/>
+          <w:szCs w:val="22"/>
+          <w:lang w:eastAsia="en-GB"/>
+        </w:rPr>
+      </w:pPr>
+      <w:r>
+        <w:rPr>
+          <w:rFonts w:ascii="ArialMT" w:eastAsia="Times New Roman" w:hAnsi="ArialMT" w:cs="Times New Roman"/>
+          <w:color w:val="000000" w:themeColor="text1"/>
+          <w:sz w:val="22"/>
+          <w:szCs w:val="22"/>
+          <w:lang w:eastAsia="en-GB"/>
+        </w:rPr>
+        <w:t>Ans 2)</w:t>
+      </w:r>
+    </w:p>
+    <w:p>
+      <w:pPr>
+        <w:shd w:val="clear" w:color="auto" w:fill="FFFFFF"/>
+        <w:spacing w:before="100" w:beforeAutospacing="1" w:after="100" w:afterAutospacing="1"/>
+        <w:rPr>
+          <w:rFonts w:ascii="ArialMT" w:eastAsia="Times New Roman" w:hAnsi="ArialMT" w:cs="Times New Roman"/>
+          <w:color w:val="000000" w:themeColor="text1"/>
+          <w:sz w:val="22"/>
+          <w:szCs w:val="22"/>
+          <w:lang w:eastAsia="en-GB"/>
+        </w:rPr>
+      </w:pPr>
+      <w:r>
+        <w:rPr>
+          <w:rFonts w:ascii="ArialMT" w:eastAsia="Times New Roman" w:hAnsi="ArialMT" w:cs="Times New Roman"/>
+          <w:color w:val="000000" w:themeColor="text1"/>
+          <w:sz w:val="22"/>
+          <w:szCs w:val="22"/>
+          <w:lang w:eastAsia="en-GB"/>
+        </w:rPr>
+        <w:t>Normalization is a process that</w:t>
+      </w:r>
+      <w:r>
+        <w:rPr>
+          <w:rFonts w:ascii="ArialMT" w:eastAsia="Times New Roman" w:hAnsi="ArialMT" w:cs="Times New Roman"/>
+          <w:color w:val="000000" w:themeColor="text1"/>
+          <w:sz w:val="22"/>
+          <w:szCs w:val="22"/>
+          <w:lang w:eastAsia="en-GB"/>
+        </w:rPr>
+        <w:t xml:space="preserve"> involves </w:t>
+      </w:r>
+      <w:r>
+        <w:rPr>
+          <w:rFonts w:ascii="ArialMT" w:eastAsia="Times New Roman" w:hAnsi="ArialMT" w:cs="Times New Roman"/>
+          <w:color w:val="000000" w:themeColor="text1"/>
+          <w:sz w:val="22"/>
+          <w:szCs w:val="22"/>
+          <w:lang w:eastAsia="en-GB"/>
+        </w:rPr>
+        <w:t>reducing</w:t>
+      </w:r>
+      <w:r>
+        <w:rPr>
+          <w:rFonts w:ascii="ArialMT" w:eastAsia="Times New Roman" w:hAnsi="ArialMT" w:cs="Times New Roman"/>
+          <w:color w:val="000000" w:themeColor="text1"/>
+          <w:sz w:val="22"/>
+          <w:szCs w:val="22"/>
+          <w:lang w:eastAsia="en-GB"/>
+        </w:rPr>
+        <w:t xml:space="preserve"> a </w:t>
+      </w:r>
+      <w:r>
+        <w:rPr>
+          <w:rFonts w:ascii="ArialMT" w:eastAsia="Times New Roman" w:hAnsi="ArialMT" w:cs="Times New Roman"/>
+          <w:color w:val="000000" w:themeColor="text1"/>
+          <w:sz w:val="22"/>
+          <w:szCs w:val="22"/>
+          <w:lang w:eastAsia="en-GB"/>
+        </w:rPr>
+        <w:t xml:space="preserve">large </w:t>
+      </w:r>
+      <w:r>
+        <w:rPr>
+          <w:rFonts w:ascii="ArialMT" w:eastAsia="Times New Roman" w:hAnsi="ArialMT" w:cs="Times New Roman"/>
+          <w:color w:val="000000" w:themeColor="text1"/>
+          <w:sz w:val="22"/>
+          <w:szCs w:val="22"/>
+          <w:lang w:eastAsia="en-GB"/>
+        </w:rPr>
+        <w:t xml:space="preserve">database into smaller tables </w:t>
+      </w:r>
+      <w:r>
+        <w:rPr>
+          <w:rFonts w:ascii="ArialMT" w:eastAsia="Times New Roman" w:hAnsi="ArialMT" w:cs="Times New Roman"/>
+          <w:color w:val="000000" w:themeColor="text1"/>
+          <w:sz w:val="22"/>
+          <w:szCs w:val="22"/>
+          <w:lang w:eastAsia="en-GB"/>
+        </w:rPr>
+        <w:t xml:space="preserve">that are easier to manage, </w:t>
+      </w:r>
+      <w:r>
+        <w:rPr>
+          <w:rFonts w:ascii="ArialMT" w:eastAsia="Times New Roman" w:hAnsi="ArialMT" w:cs="Times New Roman"/>
+          <w:color w:val="000000" w:themeColor="text1"/>
+          <w:sz w:val="22"/>
+          <w:szCs w:val="22"/>
+          <w:lang w:eastAsia="en-GB"/>
+        </w:rPr>
+        <w:t xml:space="preserve">and establish relationships between them </w:t>
+      </w:r>
+      <w:r>
+        <w:rPr>
+          <w:rFonts w:ascii="ArialMT" w:eastAsia="Times New Roman" w:hAnsi="ArialMT" w:cs="Times New Roman"/>
+          <w:color w:val="000000" w:themeColor="text1"/>
+          <w:sz w:val="22"/>
+          <w:szCs w:val="22"/>
+          <w:lang w:eastAsia="en-GB"/>
+        </w:rPr>
+        <w:t xml:space="preserve">for lower </w:t>
+      </w:r>
+      <w:r>
+        <w:rPr>
+          <w:rFonts w:ascii="ArialMT" w:eastAsia="Times New Roman" w:hAnsi="ArialMT" w:cs="Times New Roman"/>
+          <w:color w:val="000000" w:themeColor="text1"/>
+          <w:sz w:val="22"/>
+          <w:szCs w:val="22"/>
+          <w:lang w:eastAsia="en-GB"/>
+        </w:rPr>
+        <w:t>acces</w:t>
+      </w:r>
+      <w:r>
+        <w:rPr>
+          <w:rFonts w:ascii="ArialMT" w:eastAsia="Times New Roman" w:hAnsi="ArialMT" w:cs="Times New Roman"/>
+          <w:color w:val="000000" w:themeColor="text1"/>
+          <w:sz w:val="22"/>
+          <w:szCs w:val="22"/>
+          <w:lang w:eastAsia="en-GB"/>
+        </w:rPr>
+        <w:t>s</w:t>
+      </w:r>
+      <w:r>
+        <w:rPr>
+          <w:rFonts w:ascii="ArialMT" w:eastAsia="Times New Roman" w:hAnsi="ArialMT" w:cs="Times New Roman"/>
+          <w:color w:val="000000" w:themeColor="text1"/>
+          <w:sz w:val="22"/>
+          <w:szCs w:val="22"/>
+          <w:lang w:eastAsia="en-GB"/>
+        </w:rPr>
+        <w:t xml:space="preserve"> and update</w:t>
+      </w:r>
+      <w:r>
+        <w:rPr>
+          <w:rFonts w:ascii="ArialMT" w:eastAsia="Times New Roman" w:hAnsi="ArialMT" w:cs="Times New Roman"/>
+          <w:color w:val="000000" w:themeColor="text1"/>
+          <w:sz w:val="22"/>
+          <w:szCs w:val="22"/>
+          <w:lang w:eastAsia="en-GB"/>
+        </w:rPr>
+        <w:t xml:space="preserve"> costs. It also ensures that </w:t>
+      </w:r>
+      <w:r>
+        <w:rPr>
+          <w:rFonts w:ascii="ArialMT" w:eastAsia="Times New Roman" w:hAnsi="ArialMT" w:cs="Times New Roman"/>
+          <w:color w:val="000000" w:themeColor="text1"/>
+          <w:sz w:val="22"/>
+          <w:szCs w:val="22"/>
+          <w:lang w:eastAsia="en-GB"/>
+        </w:rPr>
+        <w:t xml:space="preserve">each </w:t>
+      </w:r>
+      <w:r>
+        <w:rPr>
+          <w:rFonts w:ascii="ArialMT" w:eastAsia="Times New Roman" w:hAnsi="ArialMT" w:cs="Times New Roman"/>
+          <w:color w:val="000000" w:themeColor="text1"/>
+          <w:sz w:val="22"/>
+          <w:szCs w:val="22"/>
+          <w:lang w:eastAsia="en-GB"/>
+        </w:rPr>
+        <w:t>record</w:t>
+      </w:r>
+      <w:r>
+        <w:rPr>
+          <w:rFonts w:ascii="ArialMT" w:eastAsia="Times New Roman" w:hAnsi="ArialMT" w:cs="Times New Roman"/>
+          <w:color w:val="000000" w:themeColor="text1"/>
+          <w:sz w:val="22"/>
+          <w:szCs w:val="22"/>
+          <w:lang w:eastAsia="en-GB"/>
+        </w:rPr>
+        <w:t xml:space="preserve"> is stored </w:t>
+      </w:r>
+      <w:r>
+        <w:rPr>
+          <w:rFonts w:ascii="ArialMT" w:eastAsia="Times New Roman" w:hAnsi="ArialMT" w:cs="Times New Roman"/>
+          <w:color w:val="000000" w:themeColor="text1"/>
+          <w:sz w:val="22"/>
+          <w:szCs w:val="22"/>
+          <w:lang w:eastAsia="en-GB"/>
+        </w:rPr>
+        <w:t>only once</w:t>
+      </w:r>
+      <w:r>
+        <w:rPr>
+          <w:rFonts w:ascii="ArialMT" w:eastAsia="Times New Roman" w:hAnsi="ArialMT" w:cs="Times New Roman"/>
+          <w:color w:val="000000" w:themeColor="text1"/>
+          <w:sz w:val="22"/>
+          <w:szCs w:val="22"/>
+          <w:lang w:eastAsia="en-GB"/>
+        </w:rPr>
+        <w:t>.</w:t>
+      </w:r>
+      <w:r>
+        <w:rPr>
+          <w:rFonts w:ascii="ArialMT" w:eastAsia="Times New Roman" w:hAnsi="ArialMT" w:cs="Times New Roman"/>
+          <w:color w:val="000000" w:themeColor="text1"/>
+          <w:sz w:val="22"/>
+          <w:szCs w:val="22"/>
+          <w:lang w:eastAsia="en-GB"/>
+        </w:rPr>
+        <w:t xml:space="preserve"> </w:t>
+      </w:r>
+    </w:p>
+    <w:p>
+      <w:pPr>
+        <w:shd w:val="clear" w:color="auto" w:fill="FFFFFF"/>
+        <w:spacing w:before="100" w:beforeAutospacing="1" w:after="100" w:afterAutospacing="1"/>
+        <w:rPr>
+          <w:rFonts w:ascii="ArialMT" w:eastAsia="Times New Roman" w:hAnsi="ArialMT" w:cs="Times New Roman"/>
+          <w:color w:val="000000" w:themeColor="text1"/>
+          <w:sz w:val="22"/>
+          <w:szCs w:val="22"/>
+          <w:lang w:eastAsia="en-GB"/>
+        </w:rPr>
+      </w:pPr>
+      <w:r>
+        <w:rPr>
+          <w:rFonts w:ascii="ArialMT" w:eastAsia="Times New Roman" w:hAnsi="ArialMT" w:cs="Times New Roman"/>
+          <w:color w:val="000000" w:themeColor="text1"/>
+          <w:sz w:val="22"/>
+          <w:szCs w:val="22"/>
+          <w:lang w:eastAsia="en-GB"/>
+        </w:rPr>
+        <w:t>Normalization</w:t>
+      </w:r>
+      <w:r>
+        <w:rPr>
+          <w:rFonts w:ascii="ArialMT" w:eastAsia="Times New Roman" w:hAnsi="ArialMT" w:cs="Times New Roman"/>
+          <w:color w:val="000000" w:themeColor="text1"/>
+          <w:sz w:val="22"/>
+          <w:szCs w:val="22"/>
+          <w:lang w:eastAsia="en-GB"/>
+        </w:rPr>
+        <w:t xml:space="preserve"> in database design </w:t>
+      </w:r>
+      <w:r>
+        <w:rPr>
+          <w:rFonts w:ascii="ArialMT" w:eastAsia="Times New Roman" w:hAnsi="ArialMT" w:cs="Times New Roman"/>
+          <w:color w:val="000000" w:themeColor="text1"/>
+          <w:sz w:val="22"/>
+          <w:szCs w:val="22"/>
+          <w:lang w:eastAsia="en-GB"/>
+        </w:rPr>
+        <w:t xml:space="preserve">is important for </w:t>
+      </w:r>
+      <w:r>
+        <w:rPr>
+          <w:rFonts w:ascii="ArialMT" w:eastAsia="Times New Roman" w:hAnsi="ArialMT" w:cs="Times New Roman"/>
+          <w:color w:val="000000" w:themeColor="text1"/>
+          <w:sz w:val="22"/>
+          <w:szCs w:val="22"/>
+          <w:lang w:eastAsia="en-GB"/>
+        </w:rPr>
+        <w:t>improv</w:t>
+      </w:r>
+      <w:r>
+        <w:rPr>
+          <w:rFonts w:ascii="ArialMT" w:eastAsia="Times New Roman" w:hAnsi="ArialMT" w:cs="Times New Roman"/>
+          <w:color w:val="000000" w:themeColor="text1"/>
+          <w:sz w:val="22"/>
+          <w:szCs w:val="22"/>
+          <w:lang w:eastAsia="en-GB"/>
+        </w:rPr>
+        <w:t xml:space="preserve">ing </w:t>
+      </w:r>
+      <w:r>
+        <w:rPr>
+          <w:rFonts w:ascii="ArialMT" w:eastAsia="Times New Roman" w:hAnsi="ArialMT" w:cs="Times New Roman"/>
+          <w:color w:val="000000" w:themeColor="text1"/>
+          <w:sz w:val="22"/>
+          <w:szCs w:val="22"/>
+          <w:lang w:eastAsia="en-GB"/>
+        </w:rPr>
+        <w:t>data integrity</w:t>
+      </w:r>
+      <w:r>
+        <w:rPr>
+          <w:rFonts w:ascii="ArialMT" w:eastAsia="Times New Roman" w:hAnsi="ArialMT" w:cs="Times New Roman"/>
+          <w:color w:val="000000" w:themeColor="text1"/>
+          <w:sz w:val="22"/>
+          <w:szCs w:val="22"/>
+          <w:lang w:eastAsia="en-GB"/>
+        </w:rPr>
+        <w:t xml:space="preserve"> and reducing redundancies</w:t>
+      </w:r>
+      <w:r>
+        <w:rPr>
+          <w:rFonts w:ascii="ArialMT" w:eastAsia="Times New Roman" w:hAnsi="ArialMT" w:cs="Times New Roman"/>
+          <w:color w:val="000000" w:themeColor="text1"/>
+          <w:sz w:val="22"/>
+          <w:szCs w:val="22"/>
+          <w:lang w:eastAsia="en-GB"/>
+        </w:rPr>
+        <w:t xml:space="preserve">. </w:t>
+      </w:r>
+      <w:r>
+        <w:rPr>
+          <w:rFonts w:ascii="ArialMT" w:eastAsia="Times New Roman" w:hAnsi="ArialMT" w:cs="Times New Roman"/>
+          <w:color w:val="000000" w:themeColor="text1"/>
+          <w:sz w:val="22"/>
+          <w:szCs w:val="22"/>
+          <w:lang w:eastAsia="en-GB"/>
+        </w:rPr>
+        <w:t>It is also easier to maintain multiple small tables compared to a large one.</w:t>
+      </w:r>
+    </w:p>
+    <w:p>
+      <w:pPr>
+        <w:shd w:val="clear" w:color="auto" w:fill="FFFFFF"/>
+        <w:spacing w:before="100" w:beforeAutospacing="1" w:after="100" w:afterAutospacing="1"/>
+        <w:rPr>
+          <w:rFonts w:ascii="ArialMT" w:eastAsia="Times New Roman" w:hAnsi="ArialMT" w:cs="Times New Roman"/>
+          <w:color w:val="000000" w:themeColor="text1"/>
+          <w:sz w:val="22"/>
+          <w:szCs w:val="22"/>
+          <w:lang w:eastAsia="en-GB"/>
+        </w:rPr>
+      </w:pPr>
+      <w:r>
+        <w:rPr>
+          <w:rFonts w:ascii="ArialMT" w:eastAsia="Times New Roman" w:hAnsi="ArialMT" w:cs="Times New Roman"/>
+          <w:color w:val="000000" w:themeColor="text1"/>
+          <w:sz w:val="22"/>
+          <w:szCs w:val="22"/>
+          <w:lang w:eastAsia="en-GB"/>
+        </w:rPr>
+        <w:t>An example of</w:t>
+      </w:r>
+      <w:r>
+        <w:rPr>
+          <w:rFonts w:ascii="ArialMT" w:eastAsia="Times New Roman" w:hAnsi="ArialMT" w:cs="Times New Roman"/>
+          <w:color w:val="000000" w:themeColor="text1"/>
+          <w:sz w:val="22"/>
+          <w:szCs w:val="22"/>
+          <w:lang w:eastAsia="en-GB"/>
+        </w:rPr>
+        <w:t xml:space="preserve"> a situation where</w:t>
+      </w:r>
+      <w:r>
+        <w:rPr>
+          <w:rFonts w:ascii="ArialMT" w:eastAsia="Times New Roman" w:hAnsi="ArialMT" w:cs="Times New Roman"/>
+          <w:color w:val="000000" w:themeColor="text1"/>
+          <w:sz w:val="22"/>
+          <w:szCs w:val="22"/>
+          <w:lang w:eastAsia="en-GB"/>
+        </w:rPr>
+        <w:t xml:space="preserve"> normalization</w:t>
+      </w:r>
+      <w:r>
+        <w:rPr>
+          <w:rFonts w:ascii="ArialMT" w:eastAsia="Times New Roman" w:hAnsi="ArialMT" w:cs="Times New Roman"/>
+          <w:color w:val="000000" w:themeColor="text1"/>
+          <w:sz w:val="22"/>
+          <w:szCs w:val="22"/>
+          <w:lang w:eastAsia="en-GB"/>
+        </w:rPr>
+        <w:t xml:space="preserve"> might be necessary</w:t>
+      </w:r>
+      <w:r>
+        <w:rPr>
+          <w:rFonts w:ascii="ArialMT" w:eastAsia="Times New Roman" w:hAnsi="ArialMT" w:cs="Times New Roman"/>
+          <w:color w:val="000000" w:themeColor="text1"/>
+          <w:sz w:val="22"/>
+          <w:szCs w:val="22"/>
+          <w:lang w:eastAsia="en-GB"/>
+        </w:rPr>
+        <w:t xml:space="preserve"> is an </w:t>
+      </w:r>
+      <w:r>
+        <w:rPr>
+          <w:rFonts w:ascii="ArialMT" w:eastAsia="Times New Roman" w:hAnsi="ArialMT" w:cs="Times New Roman"/>
+          <w:color w:val="000000" w:themeColor="text1"/>
+          <w:sz w:val="22"/>
+          <w:szCs w:val="22"/>
+          <w:lang w:eastAsia="en-GB"/>
+        </w:rPr>
+        <w:t xml:space="preserve">e-commerce website. Initially, the database </w:t>
+      </w:r>
+      <w:r>
+        <w:rPr>
+          <w:rFonts w:ascii="ArialMT" w:eastAsia="Times New Roman" w:hAnsi="ArialMT" w:cs="Times New Roman"/>
+          <w:color w:val="000000" w:themeColor="text1"/>
+          <w:sz w:val="22"/>
+          <w:szCs w:val="22"/>
+          <w:lang w:eastAsia="en-GB"/>
+        </w:rPr>
+        <w:t xml:space="preserve">might </w:t>
+      </w:r>
+      <w:r>
+        <w:rPr>
+          <w:rFonts w:ascii="ArialMT" w:eastAsia="Times New Roman" w:hAnsi="ArialMT" w:cs="Times New Roman"/>
+          <w:color w:val="000000" w:themeColor="text1"/>
+          <w:sz w:val="22"/>
+          <w:szCs w:val="22"/>
+          <w:lang w:eastAsia="en-GB"/>
+        </w:rPr>
+        <w:t>store all customer information and order details</w:t>
+      </w:r>
+      <w:r>
+        <w:rPr>
+          <w:rFonts w:ascii="ArialMT" w:eastAsia="Times New Roman" w:hAnsi="ArialMT" w:cs="Times New Roman"/>
+          <w:color w:val="000000" w:themeColor="text1"/>
+          <w:sz w:val="22"/>
+          <w:szCs w:val="22"/>
+          <w:lang w:eastAsia="en-GB"/>
+        </w:rPr>
+        <w:t xml:space="preserve"> in a single table</w:t>
+      </w:r>
+      <w:r>
+        <w:rPr>
+          <w:rFonts w:ascii="ArialMT" w:eastAsia="Times New Roman" w:hAnsi="ArialMT" w:cs="Times New Roman"/>
+          <w:color w:val="000000" w:themeColor="text1"/>
+          <w:sz w:val="22"/>
+          <w:szCs w:val="22"/>
+          <w:lang w:eastAsia="en-GB"/>
+        </w:rPr>
+        <w:t xml:space="preserve">. However, as the </w:t>
+      </w:r>
+      <w:r>
+        <w:rPr>
+          <w:rFonts w:ascii="ArialMT" w:eastAsia="Times New Roman" w:hAnsi="ArialMT" w:cs="Times New Roman"/>
+          <w:color w:val="000000" w:themeColor="text1"/>
+          <w:sz w:val="22"/>
+          <w:szCs w:val="22"/>
+          <w:lang w:eastAsia="en-GB"/>
+        </w:rPr>
+        <w:t xml:space="preserve">company scales, and the </w:t>
+      </w:r>
+      <w:r>
+        <w:rPr>
+          <w:rFonts w:ascii="ArialMT" w:eastAsia="Times New Roman" w:hAnsi="ArialMT" w:cs="Times New Roman"/>
+          <w:color w:val="000000" w:themeColor="text1"/>
+          <w:sz w:val="22"/>
+          <w:szCs w:val="22"/>
+          <w:lang w:eastAsia="en-GB"/>
+        </w:rPr>
+        <w:t xml:space="preserve">database grows, </w:t>
+      </w:r>
+      <w:r>
+        <w:rPr>
+          <w:rFonts w:ascii="ArialMT" w:eastAsia="Times New Roman" w:hAnsi="ArialMT" w:cs="Times New Roman"/>
+          <w:color w:val="000000" w:themeColor="text1"/>
+          <w:sz w:val="22"/>
+          <w:szCs w:val="22"/>
+          <w:lang w:eastAsia="en-GB"/>
+        </w:rPr>
+        <w:t>it could be difficult to manage all the data in a single table</w:t>
+      </w:r>
+      <w:r>
+        <w:rPr>
+          <w:rFonts w:ascii="ArialMT" w:eastAsia="Times New Roman" w:hAnsi="ArialMT" w:cs="Times New Roman"/>
+          <w:color w:val="000000" w:themeColor="text1"/>
+          <w:sz w:val="22"/>
+          <w:szCs w:val="22"/>
+          <w:lang w:eastAsia="en-GB"/>
+        </w:rPr>
+        <w:t xml:space="preserve">. To address this </w:t>
+      </w:r>
+      <w:r>
+        <w:rPr>
+          <w:rFonts w:ascii="ArialMT" w:eastAsia="Times New Roman" w:hAnsi="ArialMT" w:cs="Times New Roman"/>
+          <w:color w:val="000000" w:themeColor="text1"/>
+          <w:sz w:val="22"/>
+          <w:szCs w:val="22"/>
+          <w:lang w:eastAsia="en-GB"/>
+        </w:rPr>
+        <w:t xml:space="preserve">problem, </w:t>
+      </w:r>
+      <w:r>
+        <w:rPr>
+          <w:rFonts w:ascii="ArialMT" w:eastAsia="Times New Roman" w:hAnsi="ArialMT" w:cs="Times New Roman"/>
+          <w:color w:val="000000" w:themeColor="text1"/>
+          <w:sz w:val="22"/>
+          <w:szCs w:val="22"/>
+          <w:lang w:eastAsia="en-GB"/>
+        </w:rPr>
+        <w:t xml:space="preserve">the database could be normalized </w:t>
+      </w:r>
+      <w:r>
+        <w:rPr>
+          <w:rFonts w:ascii="ArialMT" w:eastAsia="Times New Roman" w:hAnsi="ArialMT" w:cs="Times New Roman"/>
+          <w:color w:val="000000" w:themeColor="text1"/>
+          <w:sz w:val="22"/>
+          <w:szCs w:val="22"/>
+          <w:lang w:eastAsia="en-GB"/>
+        </w:rPr>
+        <w:t xml:space="preserve">by breaking up the large table </w:t>
+      </w:r>
+      <w:r>
+        <w:rPr>
+          <w:rFonts w:ascii="ArialMT" w:eastAsia="Times New Roman" w:hAnsi="ArialMT" w:cs="Times New Roman"/>
+          <w:color w:val="000000" w:themeColor="text1"/>
+          <w:sz w:val="22"/>
+          <w:szCs w:val="22"/>
+          <w:lang w:eastAsia="en-GB"/>
+        </w:rPr>
+        <w:t>into several smaller tables, such as a customer table, product table</w:t>
+      </w:r>
+      <w:r>
+        <w:rPr>
+          <w:rFonts w:ascii="ArialMT" w:eastAsia="Times New Roman" w:hAnsi="ArialMT" w:cs="Times New Roman"/>
+          <w:color w:val="000000" w:themeColor="text1"/>
+          <w:sz w:val="22"/>
+          <w:szCs w:val="22"/>
+          <w:lang w:eastAsia="en-GB"/>
+        </w:rPr>
+        <w:t xml:space="preserve">, and </w:t>
+      </w:r>
+      <w:r>
+        <w:rPr>
+          <w:rFonts w:ascii="ArialMT" w:eastAsia="Times New Roman" w:hAnsi="ArialMT" w:cs="Times New Roman"/>
+          <w:color w:val="000000" w:themeColor="text1"/>
+          <w:sz w:val="22"/>
+          <w:szCs w:val="22"/>
+          <w:lang w:eastAsia="en-GB"/>
+        </w:rPr>
+        <w:t>an order tabl</w:t>
+      </w:r>
+      <w:r>
+        <w:rPr>
+          <w:rFonts w:ascii="ArialMT" w:eastAsia="Times New Roman" w:hAnsi="ArialMT" w:cs="Times New Roman"/>
+          <w:color w:val="000000" w:themeColor="text1"/>
+          <w:sz w:val="22"/>
+          <w:szCs w:val="22"/>
+          <w:lang w:eastAsia="en-GB"/>
+        </w:rPr>
+        <w:t>e. E</w:t>
+      </w:r>
+      <w:r>
+        <w:rPr>
+          <w:rFonts w:ascii="ArialMT" w:eastAsia="Times New Roman" w:hAnsi="ArialMT" w:cs="Times New Roman"/>
+          <w:color w:val="000000" w:themeColor="text1"/>
+          <w:sz w:val="22"/>
+          <w:szCs w:val="22"/>
+          <w:lang w:eastAsia="en-GB"/>
+        </w:rPr>
+        <w:t>ach</w:t>
+      </w:r>
+      <w:r>
+        <w:rPr>
+          <w:rFonts w:ascii="ArialMT" w:eastAsia="Times New Roman" w:hAnsi="ArialMT" w:cs="Times New Roman"/>
+          <w:color w:val="000000" w:themeColor="text1"/>
+          <w:sz w:val="22"/>
+          <w:szCs w:val="22"/>
+          <w:lang w:eastAsia="en-GB"/>
+        </w:rPr>
+        <w:t xml:space="preserve"> table would have their own</w:t>
+      </w:r>
+      <w:r>
+        <w:rPr>
+          <w:rFonts w:ascii="ArialMT" w:eastAsia="Times New Roman" w:hAnsi="ArialMT" w:cs="Times New Roman"/>
+          <w:color w:val="000000" w:themeColor="text1"/>
+          <w:sz w:val="22"/>
+          <w:szCs w:val="22"/>
+          <w:lang w:eastAsia="en-GB"/>
+        </w:rPr>
+        <w:t xml:space="preserve"> primary keys and relationships </w:t>
+      </w:r>
+      <w:r>
+        <w:rPr>
+          <w:rFonts w:ascii="ArialMT" w:eastAsia="Times New Roman" w:hAnsi="ArialMT" w:cs="Times New Roman"/>
+          <w:color w:val="000000" w:themeColor="text1"/>
+          <w:sz w:val="22"/>
+          <w:szCs w:val="22"/>
+          <w:lang w:eastAsia="en-GB"/>
+        </w:rPr>
+        <w:t>with other</w:t>
+      </w:r>
+      <w:r>
+        <w:rPr>
+          <w:rFonts w:ascii="ArialMT" w:eastAsia="Times New Roman" w:hAnsi="ArialMT" w:cs="Times New Roman"/>
+          <w:color w:val="000000" w:themeColor="text1"/>
+          <w:sz w:val="22"/>
+          <w:szCs w:val="22"/>
+          <w:lang w:eastAsia="en-GB"/>
+        </w:rPr>
+        <w:t xml:space="preserve"> t</w:t>
+      </w:r>
+      <w:r>
+        <w:rPr>
+          <w:rFonts w:ascii="ArialMT" w:eastAsia="Times New Roman" w:hAnsi="ArialMT" w:cs="Times New Roman"/>
+          <w:color w:val="000000" w:themeColor="text1"/>
+          <w:sz w:val="22"/>
+          <w:szCs w:val="22"/>
+          <w:lang w:eastAsia="en-GB"/>
+        </w:rPr>
+        <w:t>ables.</w:t>
+      </w:r>
+      <w:r>
+        <w:rPr>
+          <w:rFonts w:ascii="ArialMT" w:eastAsia="Times New Roman" w:hAnsi="ArialMT" w:cs="Times New Roman"/>
+          <w:color w:val="000000" w:themeColor="text1"/>
+          <w:sz w:val="22"/>
+          <w:szCs w:val="22"/>
+          <w:lang w:eastAsia="en-GB"/>
+        </w:rPr>
+        <w:t xml:space="preserve"> </w:t>
+      </w:r>
+    </w:p>
+    <w:p>
+      <w:pPr>
+        <w:shd w:val="clear" w:color="auto" w:fill="FFFFFF"/>
+        <w:spacing w:before="100" w:beforeAutospacing="1" w:after="100" w:afterAutospacing="1"/>
+        <w:rPr>
+          <w:rFonts w:ascii="ArialMT" w:eastAsia="Times New Roman" w:hAnsi="ArialMT" w:cs="Times New Roman"/>
+          <w:color w:val="FF0000"/>
+          <w:sz w:val="22"/>
+          <w:szCs w:val="22"/>
+          <w:lang w:eastAsia="en-GB"/>
+        </w:rPr>
+      </w:pPr>
+      <w:r>
+        <w:rPr>
+          <w:rFonts w:ascii="ArialMT" w:eastAsia="Times New Roman" w:hAnsi="ArialMT" w:cs="Times New Roman"/>
+          <w:color w:val="FF0000"/>
+          <w:sz w:val="22"/>
+          <w:szCs w:val="22"/>
+          <w:lang w:eastAsia="en-GB"/>
+        </w:rPr>
+        <w:t xml:space="preserve">3. How do we run a python program in </w:t>
+      </w:r>
+      <w:proofErr w:type="spellStart"/>
+      <w:r>
+        <w:rPr>
+          <w:rFonts w:ascii="ArialMT" w:eastAsia="Times New Roman" w:hAnsi="ArialMT" w:cs="Times New Roman"/>
+          <w:color w:val="FF0000"/>
+          <w:sz w:val="22"/>
+          <w:szCs w:val="22"/>
+          <w:lang w:eastAsia="en-GB"/>
+        </w:rPr>
+        <w:t>linux</w:t>
+      </w:r>
+      <w:proofErr w:type="spellEnd"/>
+      <w:r>
+        <w:rPr>
+          <w:rFonts w:ascii="ArialMT" w:eastAsia="Times New Roman" w:hAnsi="ArialMT" w:cs="Times New Roman"/>
+          <w:color w:val="FF0000"/>
+          <w:sz w:val="22"/>
+          <w:szCs w:val="22"/>
+          <w:lang w:eastAsia="en-GB"/>
+        </w:rPr>
+        <w:t xml:space="preserve"> as a ‘</w:t>
+      </w:r>
+      <w:proofErr w:type="spellStart"/>
+      <w:r>
+        <w:rPr>
+          <w:rFonts w:ascii="ArialMT" w:eastAsia="Times New Roman" w:hAnsi="ArialMT" w:cs="Times New Roman"/>
+          <w:color w:val="FF0000"/>
+          <w:sz w:val="22"/>
+          <w:szCs w:val="22"/>
+          <w:lang w:eastAsia="en-GB"/>
+        </w:rPr>
+        <w:t>systemctl</w:t>
+      </w:r>
+      <w:proofErr w:type="spellEnd"/>
+      <w:r>
+        <w:rPr>
+          <w:rFonts w:ascii="ArialMT" w:eastAsia="Times New Roman" w:hAnsi="ArialMT" w:cs="Times New Roman"/>
+          <w:color w:val="FF0000"/>
+          <w:sz w:val="22"/>
+          <w:szCs w:val="22"/>
+          <w:lang w:eastAsia="en-GB"/>
+        </w:rPr>
+        <w:t xml:space="preserve">’ service? Give us certain examples of such cases </w:t>
+      </w:r>
+    </w:p>
+    <w:p>
+      <w:pPr>
+        <w:shd w:val="clear" w:color="auto" w:fill="FFFFFF"/>
+        <w:spacing w:before="100" w:beforeAutospacing="1" w:after="100" w:afterAutospacing="1"/>
+        <w:rPr>
+          <w:rFonts w:ascii="ArialMT" w:eastAsia="Times New Roman" w:hAnsi="ArialMT" w:cs="Times New Roman"/>
+          <w:sz w:val="22"/>
+          <w:szCs w:val="22"/>
+          <w:lang w:eastAsia="en-GB"/>
+        </w:rPr>
+      </w:pPr>
+      <w:r>
+        <w:rPr>
+          <w:rFonts w:ascii="ArialMT" w:eastAsia="Times New Roman" w:hAnsi="ArialMT" w:cs="Times New Roman"/>
+          <w:color w:val="233035"/>
+          <w:sz w:val="22"/>
+          <w:szCs w:val="22"/>
+          <w:lang w:eastAsia="en-GB"/>
+        </w:rPr>
+        <w:t xml:space="preserve">Ans </w:t>
+      </w:r>
+      <w:r>
+        <w:rPr>
+          <w:rFonts w:ascii="ArialMT" w:eastAsia="Times New Roman" w:hAnsi="ArialMT" w:cs="Times New Roman"/>
+          <w:color w:val="233035"/>
+          <w:sz w:val="22"/>
+          <w:szCs w:val="22"/>
+          <w:lang w:eastAsia="en-GB"/>
+        </w:rPr>
+        <w:t>3</w:t>
+      </w:r>
+      <w:r>
+        <w:rPr>
+          <w:rFonts w:ascii="ArialMT" w:eastAsia="Times New Roman" w:hAnsi="ArialMT" w:cs="Times New Roman"/>
+          <w:color w:val="233035"/>
+          <w:sz w:val="22"/>
+          <w:szCs w:val="22"/>
+          <w:lang w:eastAsia="en-GB"/>
+        </w:rPr>
+        <w:t>)</w:t>
+      </w:r>
+    </w:p>
+    <w:p>
+      <w:pPr>
+        <w:shd w:val="clear" w:color="auto" w:fill="FFFFFF"/>
+        <w:spacing w:before="100" w:beforeAutospacing="1" w:after="100" w:afterAutospacing="1"/>
+        <w:rPr>
+          <w:rFonts w:ascii="ArialMT" w:eastAsia="Times New Roman" w:hAnsi="ArialMT" w:cs="Times New Roman"/>
+          <w:color w:val="000000" w:themeColor="text1"/>
+          <w:sz w:val="22"/>
+          <w:szCs w:val="22"/>
+          <w:lang w:eastAsia="en-GB"/>
+        </w:rPr>
+      </w:pPr>
+      <w:r>
+        <w:rPr>
+          <w:rFonts w:ascii="ArialMT" w:eastAsia="Times New Roman" w:hAnsi="ArialMT" w:cs="Times New Roman"/>
+          <w:color w:val="000000" w:themeColor="text1"/>
+          <w:sz w:val="22"/>
+          <w:szCs w:val="22"/>
+          <w:lang w:eastAsia="en-GB"/>
+        </w:rPr>
+        <w:t>T</w:t>
+      </w:r>
+      <w:r>
+        <w:rPr>
+          <w:rFonts w:ascii="ArialMT" w:eastAsia="Times New Roman" w:hAnsi="ArialMT" w:cs="Times New Roman"/>
+          <w:color w:val="000000" w:themeColor="text1"/>
+          <w:sz w:val="22"/>
+          <w:szCs w:val="22"/>
+          <w:lang w:eastAsia="en-GB"/>
+        </w:rPr>
+        <w:t>o</w:t>
+      </w:r>
+      <w:r>
+        <w:rPr>
+          <w:rFonts w:ascii="ArialMT" w:eastAsia="Times New Roman" w:hAnsi="ArialMT" w:cs="Times New Roman"/>
+          <w:color w:val="000000" w:themeColor="text1"/>
+          <w:sz w:val="22"/>
+          <w:szCs w:val="22"/>
+          <w:lang w:eastAsia="en-GB"/>
+        </w:rPr>
+        <w:t xml:space="preserve"> run a </w:t>
+      </w:r>
+      <w:r>
+        <w:rPr>
+          <w:rFonts w:ascii="ArialMT" w:eastAsia="Times New Roman" w:hAnsi="ArialMT" w:cs="Times New Roman"/>
+          <w:color w:val="000000" w:themeColor="text1"/>
+          <w:sz w:val="22"/>
+          <w:szCs w:val="22"/>
+          <w:lang w:eastAsia="en-GB"/>
+        </w:rPr>
+        <w:t>Python program in Linux as a ‘</w:t>
+      </w:r>
+      <w:proofErr w:type="spellStart"/>
+      <w:r>
+        <w:rPr>
+          <w:rFonts w:ascii="ArialMT" w:eastAsia="Times New Roman" w:hAnsi="ArialMT" w:cs="Times New Roman"/>
+          <w:color w:val="000000" w:themeColor="text1"/>
+          <w:sz w:val="22"/>
+          <w:szCs w:val="22"/>
+          <w:lang w:eastAsia="en-GB"/>
+        </w:rPr>
+        <w:t>systemctl</w:t>
+      </w:r>
+      <w:proofErr w:type="spellEnd"/>
+      <w:r>
+        <w:rPr>
+          <w:rFonts w:ascii="ArialMT" w:eastAsia="Times New Roman" w:hAnsi="ArialMT" w:cs="Times New Roman"/>
+          <w:color w:val="000000" w:themeColor="text1"/>
+          <w:sz w:val="22"/>
+          <w:szCs w:val="22"/>
+          <w:lang w:eastAsia="en-GB"/>
+        </w:rPr>
+        <w:t>’ service, perform the following steps:-</w:t>
+      </w:r>
+    </w:p>
+    <w:p>
+      <w:pPr>
+        <w:shd w:val="clear" w:color="auto" w:fill="FFFFFF"/>
+        <w:spacing w:before="100" w:beforeAutospacing="1" w:after="100" w:afterAutospacing="1"/>
+        <w:rPr>
+          <w:rFonts w:ascii="ArialMT" w:eastAsia="Times New Roman" w:hAnsi="ArialMT" w:cs="Times New Roman"/>
+          <w:color w:val="000000" w:themeColor="text1"/>
+          <w:sz w:val="22"/>
+          <w:szCs w:val="22"/>
+          <w:lang w:eastAsia="en-GB"/>
+        </w:rPr>
+      </w:pPr>
+      <w:r>
+        <w:rPr>
+          <w:rFonts w:ascii="ArialMT" w:eastAsia="Times New Roman" w:hAnsi="ArialMT" w:cs="Times New Roman"/>
+          <w:color w:val="000000" w:themeColor="text1"/>
+          <w:sz w:val="22"/>
+          <w:szCs w:val="22"/>
+          <w:lang w:eastAsia="en-GB"/>
+        </w:rPr>
+        <w:t xml:space="preserve">1. Create a .service file in </w:t>
+      </w:r>
+      <w:r>
+        <w:rPr>
+          <w:rFonts w:ascii="ArialMT" w:eastAsia="Times New Roman" w:hAnsi="ArialMT" w:cs="Times New Roman"/>
+          <w:color w:val="000000" w:themeColor="text1"/>
+          <w:sz w:val="22"/>
+          <w:szCs w:val="22"/>
+          <w:lang w:eastAsia="en-GB"/>
+        </w:rPr>
+        <w:t>‘</w:t>
+      </w:r>
+      <w:r>
+        <w:rPr>
+          <w:rFonts w:ascii="ArialMT" w:eastAsia="Times New Roman" w:hAnsi="ArialMT" w:cs="Times New Roman"/>
+          <w:color w:val="000000" w:themeColor="text1"/>
+          <w:sz w:val="22"/>
+          <w:szCs w:val="22"/>
+          <w:lang w:eastAsia="en-GB"/>
+        </w:rPr>
+        <w:t>/lib/</w:t>
+      </w:r>
+      <w:proofErr w:type="spellStart"/>
+      <w:r>
+        <w:rPr>
+          <w:rFonts w:ascii="ArialMT" w:eastAsia="Times New Roman" w:hAnsi="ArialMT" w:cs="Times New Roman"/>
+          <w:color w:val="000000" w:themeColor="text1"/>
+          <w:sz w:val="22"/>
+          <w:szCs w:val="22"/>
+          <w:lang w:eastAsia="en-GB"/>
+        </w:rPr>
+        <w:t>systemd</w:t>
+      </w:r>
+      <w:proofErr w:type="spellEnd"/>
+      <w:r>
+        <w:rPr>
+          <w:rFonts w:ascii="ArialMT" w:eastAsia="Times New Roman" w:hAnsi="ArialMT" w:cs="Times New Roman"/>
+          <w:color w:val="000000" w:themeColor="text1"/>
+          <w:sz w:val="22"/>
+          <w:szCs w:val="22"/>
+          <w:lang w:eastAsia="en-GB"/>
+        </w:rPr>
+        <w:t>/system/</w:t>
+      </w:r>
+      <w:r>
+        <w:rPr>
+          <w:rFonts w:ascii="ArialMT" w:eastAsia="Times New Roman" w:hAnsi="ArialMT" w:cs="Times New Roman"/>
+          <w:color w:val="000000" w:themeColor="text1"/>
+          <w:sz w:val="22"/>
+          <w:szCs w:val="22"/>
+          <w:lang w:eastAsia="en-GB"/>
+        </w:rPr>
+        <w:t>’</w:t>
+      </w:r>
+      <w:r>
+        <w:rPr>
+          <w:rFonts w:ascii="ArialMT" w:eastAsia="Times New Roman" w:hAnsi="ArialMT" w:cs="Times New Roman"/>
+          <w:color w:val="000000" w:themeColor="text1"/>
+          <w:sz w:val="22"/>
+          <w:szCs w:val="22"/>
+          <w:lang w:eastAsia="en-GB"/>
+        </w:rPr>
+        <w:t xml:space="preserve">, say </w:t>
+      </w:r>
+      <w:proofErr w:type="spellStart"/>
+      <w:r>
+        <w:rPr>
+          <w:rFonts w:ascii="ArialMT" w:eastAsia="Times New Roman" w:hAnsi="ArialMT" w:cs="Times New Roman"/>
+          <w:color w:val="000000" w:themeColor="text1"/>
+          <w:sz w:val="22"/>
+          <w:szCs w:val="22"/>
+          <w:lang w:eastAsia="en-GB"/>
+        </w:rPr>
+        <w:t>test.service</w:t>
+      </w:r>
+      <w:proofErr w:type="spellEnd"/>
+      <w:r>
+        <w:rPr>
+          <w:rFonts w:ascii="ArialMT" w:eastAsia="Times New Roman" w:hAnsi="ArialMT" w:cs="Times New Roman"/>
+          <w:color w:val="000000" w:themeColor="text1"/>
+          <w:sz w:val="22"/>
+          <w:szCs w:val="22"/>
+          <w:lang w:eastAsia="en-GB"/>
+        </w:rPr>
+        <w:t>. You can do that with the command: ‘</w:t>
+      </w:r>
+      <w:proofErr w:type="spellStart"/>
+      <w:r>
+        <w:rPr>
+          <w:rFonts w:ascii="ArialMT" w:eastAsia="Times New Roman" w:hAnsi="ArialMT" w:cs="Times New Roman"/>
+          <w:color w:val="000000" w:themeColor="text1"/>
+          <w:sz w:val="22"/>
+          <w:szCs w:val="22"/>
+          <w:lang w:val="en-GB" w:eastAsia="en-GB"/>
+        </w:rPr>
+        <w:t>sudo</w:t>
+      </w:r>
+      <w:proofErr w:type="spellEnd"/>
+      <w:r>
+        <w:rPr>
+          <w:rFonts w:ascii="ArialMT" w:eastAsia="Times New Roman" w:hAnsi="ArialMT" w:cs="Times New Roman"/>
+          <w:color w:val="000000" w:themeColor="text1"/>
+          <w:sz w:val="22"/>
+          <w:szCs w:val="22"/>
+          <w:lang w:val="en-GB" w:eastAsia="en-GB"/>
+        </w:rPr>
+        <w:t xml:space="preserve"> nano /lib/</w:t>
+      </w:r>
+      <w:proofErr w:type="spellStart"/>
+      <w:r>
+        <w:rPr>
+          <w:rFonts w:ascii="ArialMT" w:eastAsia="Times New Roman" w:hAnsi="ArialMT" w:cs="Times New Roman"/>
+          <w:color w:val="000000" w:themeColor="text1"/>
+          <w:sz w:val="22"/>
+          <w:szCs w:val="22"/>
+          <w:lang w:val="en-GB" w:eastAsia="en-GB"/>
+        </w:rPr>
+        <w:t>systemd</w:t>
+      </w:r>
+      <w:proofErr w:type="spellEnd"/>
+      <w:r>
+        <w:rPr>
+          <w:rFonts w:ascii="ArialMT" w:eastAsia="Times New Roman" w:hAnsi="ArialMT" w:cs="Times New Roman"/>
+          <w:color w:val="000000" w:themeColor="text1"/>
+          <w:sz w:val="22"/>
+          <w:szCs w:val="22"/>
+          <w:lang w:val="en-GB" w:eastAsia="en-GB"/>
+        </w:rPr>
+        <w:t>/system/</w:t>
+      </w:r>
+      <w:proofErr w:type="spellStart"/>
+      <w:r>
+        <w:rPr>
+          <w:rFonts w:ascii="ArialMT" w:eastAsia="Times New Roman" w:hAnsi="ArialMT" w:cs="Times New Roman"/>
+          <w:color w:val="000000" w:themeColor="text1"/>
+          <w:sz w:val="22"/>
+          <w:szCs w:val="22"/>
+          <w:lang w:val="en-GB" w:eastAsia="en-GB"/>
+        </w:rPr>
+        <w:t>test.service</w:t>
+      </w:r>
+      <w:proofErr w:type="spellEnd"/>
+      <w:r>
+        <w:rPr>
+          <w:rFonts w:ascii="ArialMT" w:eastAsia="Times New Roman" w:hAnsi="ArialMT" w:cs="Times New Roman"/>
+          <w:color w:val="000000" w:themeColor="text1"/>
+          <w:sz w:val="22"/>
+          <w:szCs w:val="22"/>
+          <w:lang w:val="en-GB" w:eastAsia="en-GB"/>
+        </w:rPr>
+        <w:t>’</w:t>
+      </w:r>
+      <w:r>
+        <w:rPr>
+          <w:rFonts w:ascii="ArialMT" w:eastAsia="Times New Roman" w:hAnsi="ArialMT" w:cs="Times New Roman"/>
+          <w:color w:val="000000" w:themeColor="text1"/>
+          <w:sz w:val="22"/>
+          <w:szCs w:val="22"/>
+          <w:lang w:eastAsia="en-GB"/>
+        </w:rPr>
+        <w:t>.</w:t>
+      </w:r>
+    </w:p>
+    <w:p>
+      <w:pPr>
+        <w:shd w:val="clear" w:color="auto" w:fill="FFFFFF"/>
+        <w:spacing w:before="100" w:beforeAutospacing="1" w:after="100" w:afterAutospacing="1"/>
+        <w:rPr>
+          <w:rFonts w:ascii="ArialMT" w:eastAsia="Times New Roman" w:hAnsi="ArialMT" w:cs="Times New Roman"/>
+          <w:color w:val="000000" w:themeColor="text1"/>
+          <w:sz w:val="22"/>
+          <w:szCs w:val="22"/>
+          <w:lang w:eastAsia="en-GB"/>
+        </w:rPr>
+      </w:pPr>
+      <w:r>
+        <w:rPr>
+          <w:rFonts w:ascii="ArialMT" w:eastAsia="Times New Roman" w:hAnsi="ArialMT" w:cs="Times New Roman"/>
+          <w:color w:val="000000" w:themeColor="text1"/>
+          <w:sz w:val="22"/>
+          <w:szCs w:val="22"/>
+          <w:lang w:eastAsia="en-GB"/>
+        </w:rPr>
+        <w:t xml:space="preserve">Thus, the path to the file will be </w:t>
+      </w:r>
+      <w:r>
+        <w:rPr>
+          <w:rFonts w:ascii="ArialMT" w:eastAsia="Times New Roman" w:hAnsi="ArialMT" w:cs="Times New Roman"/>
+          <w:color w:val="000000" w:themeColor="text1"/>
+          <w:sz w:val="22"/>
+          <w:szCs w:val="22"/>
+          <w:lang w:eastAsia="en-GB"/>
+        </w:rPr>
+        <w:t>‘</w:t>
+      </w:r>
+      <w:r>
+        <w:rPr>
+          <w:rFonts w:ascii="ArialMT" w:eastAsia="Times New Roman" w:hAnsi="ArialMT" w:cs="Times New Roman"/>
+          <w:color w:val="000000" w:themeColor="text1"/>
+          <w:sz w:val="22"/>
+          <w:szCs w:val="22"/>
+          <w:lang w:val="en-GB" w:eastAsia="en-GB"/>
+        </w:rPr>
+        <w:t>/lib/</w:t>
+      </w:r>
+      <w:proofErr w:type="spellStart"/>
+      <w:r>
+        <w:rPr>
+          <w:rFonts w:ascii="ArialMT" w:eastAsia="Times New Roman" w:hAnsi="ArialMT" w:cs="Times New Roman"/>
+          <w:color w:val="000000" w:themeColor="text1"/>
+          <w:sz w:val="22"/>
+          <w:szCs w:val="22"/>
+          <w:lang w:val="en-GB" w:eastAsia="en-GB"/>
+        </w:rPr>
+        <w:t>systemd</w:t>
+      </w:r>
+      <w:proofErr w:type="spellEnd"/>
+      <w:r>
+        <w:rPr>
+          <w:rFonts w:ascii="ArialMT" w:eastAsia="Times New Roman" w:hAnsi="ArialMT" w:cs="Times New Roman"/>
+          <w:color w:val="000000" w:themeColor="text1"/>
+          <w:sz w:val="22"/>
+          <w:szCs w:val="22"/>
+          <w:lang w:val="en-GB" w:eastAsia="en-GB"/>
+        </w:rPr>
+        <w:t>/system/</w:t>
+      </w:r>
+      <w:proofErr w:type="spellStart"/>
+      <w:r>
+        <w:rPr>
+          <w:rFonts w:ascii="ArialMT" w:eastAsia="Times New Roman" w:hAnsi="ArialMT" w:cs="Times New Roman"/>
+          <w:color w:val="000000" w:themeColor="text1"/>
+          <w:sz w:val="22"/>
+          <w:szCs w:val="22"/>
+          <w:lang w:val="en-GB" w:eastAsia="en-GB"/>
+        </w:rPr>
+        <w:t>test.service</w:t>
+      </w:r>
+      <w:proofErr w:type="spellEnd"/>
+      <w:r>
+        <w:rPr>
+          <w:rFonts w:ascii="ArialMT" w:eastAsia="Times New Roman" w:hAnsi="ArialMT" w:cs="Times New Roman"/>
+          <w:color w:val="000000" w:themeColor="text1"/>
+          <w:sz w:val="22"/>
+          <w:szCs w:val="22"/>
+          <w:lang w:val="en-GB" w:eastAsia="en-GB"/>
+        </w:rPr>
+        <w:t>’</w:t>
+      </w:r>
+      <w:r>
+        <w:rPr>
+          <w:rFonts w:ascii="ArialMT" w:eastAsia="Times New Roman" w:hAnsi="ArialMT" w:cs="Times New Roman"/>
+          <w:color w:val="000000" w:themeColor="text1"/>
+          <w:sz w:val="22"/>
+          <w:szCs w:val="22"/>
+          <w:lang w:eastAsia="en-GB"/>
+        </w:rPr>
+        <w:t xml:space="preserve">. </w:t>
+      </w:r>
+    </w:p>
+    <w:p>
+      <w:pPr>
+        <w:shd w:val="clear" w:color="auto" w:fill="FFFFFF"/>
+        <w:spacing w:before="100" w:beforeAutospacing="1" w:after="100" w:afterAutospacing="1"/>
+        <w:rPr>
+          <w:rFonts w:ascii="ArialMT" w:eastAsia="Times New Roman" w:hAnsi="ArialMT" w:cs="Times New Roman"/>
+          <w:color w:val="000000" w:themeColor="text1"/>
+          <w:sz w:val="22"/>
+          <w:szCs w:val="22"/>
+          <w:lang w:eastAsia="en-GB"/>
+        </w:rPr>
+      </w:pPr>
+      <w:r>
+        <w:rPr>
+          <w:rFonts w:ascii="ArialMT" w:eastAsia="Times New Roman" w:hAnsi="ArialMT" w:cs="Times New Roman"/>
+          <w:color w:val="000000" w:themeColor="text1"/>
+          <w:sz w:val="22"/>
+          <w:szCs w:val="22"/>
+          <w:lang w:eastAsia="en-GB"/>
+        </w:rPr>
+        <w:t xml:space="preserve">2. To ensure that the service would work, we need to specify </w:t>
+      </w:r>
+      <w:proofErr w:type="spellStart"/>
+      <w:r>
+        <w:rPr>
+          <w:rFonts w:ascii="ArialMT" w:eastAsia="Times New Roman" w:hAnsi="ArialMT" w:cs="Times New Roman"/>
+          <w:color w:val="000000" w:themeColor="text1"/>
+          <w:sz w:val="22"/>
+          <w:szCs w:val="22"/>
+          <w:lang w:eastAsia="en-GB"/>
+        </w:rPr>
+        <w:t>ExecStart</w:t>
+      </w:r>
+      <w:proofErr w:type="spellEnd"/>
+      <w:r>
+        <w:rPr>
+          <w:rFonts w:ascii="ArialMT" w:eastAsia="Times New Roman" w:hAnsi="ArialMT" w:cs="Times New Roman"/>
+          <w:color w:val="000000" w:themeColor="text1"/>
+          <w:sz w:val="22"/>
+          <w:szCs w:val="22"/>
+          <w:lang w:eastAsia="en-GB"/>
+        </w:rPr>
+        <w:t xml:space="preserve"> and Restar</w:t>
+      </w:r>
+      <w:r>
+        <w:rPr>
+          <w:rFonts w:ascii="ArialMT" w:eastAsia="Times New Roman" w:hAnsi="ArialMT" w:cs="Times New Roman"/>
+          <w:color w:val="000000" w:themeColor="text1"/>
+          <w:sz w:val="22"/>
+          <w:szCs w:val="22"/>
+          <w:lang w:eastAsia="en-GB"/>
+        </w:rPr>
+        <w:t xml:space="preserve">t under </w:t>
+      </w:r>
+      <w:r>
+        <w:rPr>
+          <w:rFonts w:ascii="ArialMT" w:eastAsia="Times New Roman" w:hAnsi="ArialMT" w:cs="Times New Roman"/>
+          <w:color w:val="000000" w:themeColor="text1"/>
+          <w:sz w:val="22"/>
+          <w:szCs w:val="22"/>
+          <w:lang w:eastAsia="en-GB"/>
+        </w:rPr>
+        <w:t>[Service]</w:t>
+      </w:r>
+      <w:r>
+        <w:rPr>
+          <w:rFonts w:ascii="ArialMT" w:eastAsia="Times New Roman" w:hAnsi="ArialMT" w:cs="Times New Roman"/>
+          <w:color w:val="000000" w:themeColor="text1"/>
+          <w:sz w:val="22"/>
+          <w:szCs w:val="22"/>
+          <w:lang w:eastAsia="en-GB"/>
+        </w:rPr>
+        <w:t xml:space="preserve"> in </w:t>
+      </w:r>
+      <w:proofErr w:type="spellStart"/>
+      <w:r>
+        <w:rPr>
+          <w:rFonts w:ascii="ArialMT" w:eastAsia="Times New Roman" w:hAnsi="ArialMT" w:cs="Times New Roman"/>
+          <w:color w:val="000000" w:themeColor="text1"/>
+          <w:sz w:val="22"/>
+          <w:szCs w:val="22"/>
+          <w:lang w:eastAsia="en-GB"/>
+        </w:rPr>
+        <w:t>test.service</w:t>
+      </w:r>
+      <w:proofErr w:type="spellEnd"/>
+      <w:r>
+        <w:rPr>
+          <w:rFonts w:ascii="ArialMT" w:eastAsia="Times New Roman" w:hAnsi="ArialMT" w:cs="Times New Roman"/>
+          <w:color w:val="000000" w:themeColor="text1"/>
+          <w:sz w:val="22"/>
+          <w:szCs w:val="22"/>
+          <w:lang w:eastAsia="en-GB"/>
+        </w:rPr>
+        <w:t>. You can find an example code snippet below:-</w:t>
+      </w:r>
+    </w:p>
+    <w:p>
+      <w:pPr>
+        <w:shd w:val="clear" w:color="auto" w:fill="FFFFFF"/>
+        <w:spacing w:before="100" w:beforeAutospacing="1" w:after="100" w:afterAutospacing="1"/>
+        <w:rPr>
+          <w:rFonts w:ascii="ArialMT" w:eastAsia="Times New Roman" w:hAnsi="ArialMT" w:cs="Times New Roman"/>
+          <w:color w:val="000000" w:themeColor="text1"/>
+          <w:sz w:val="22"/>
+          <w:szCs w:val="22"/>
+          <w:lang w:eastAsia="en-GB"/>
+        </w:rPr>
+      </w:pPr>
+      <w:r>
+        <w:rPr>
+          <w:rFonts w:ascii="ArialMT" w:eastAsia="Times New Roman" w:hAnsi="ArialMT" w:cs="Times New Roman"/>
+          <w:noProof/>
+          <w:color w:val="000000" w:themeColor="text1"/>
+          <w:sz w:val="22"/>
+          <w:szCs w:val="22"/>
+          <w:lang w:eastAsia="en-GB"/>
+        </w:rPr>
+        <w:lastRenderedPageBreak/>
+        <w:drawing>
+          <wp:inline distT="0" distB="0" distL="0" distR="0" wp14:anchorId="20802939" wp14:editId="26110FD3">
+            <wp:extent cx="4624251" cy="1833808"/>
+            <wp:effectExtent l="0" t="0" r="0" b="0"/>
+            <wp:docPr id="1" name="Picture 1"/>
+            <wp:cNvGraphicFramePr>
+              <a:graphicFrameLocks xmlns:a="http://schemas.openxmlformats.org/drawingml/2006/main" noChangeAspect="1"/>
+            </wp:cNvGraphicFramePr>
+            <a:graphic xmlns:a="http://schemas.openxmlformats.org/drawingml/2006/main">
+              <a:graphicData uri="http://schemas.openxmlformats.org/drawingml/2006/picture">
+                <pic:pic xmlns:pic="http://schemas.openxmlformats.org/drawingml/2006/picture">
+                  <pic:nvPicPr>
+                    <pic:cNvPr id="1" name="Picture 1"/>
+                    <pic:cNvPicPr/>
+                  </pic:nvPicPr>
+                  <pic:blipFill>
+                    <a:blip r:embed="rId5" cstate="print">
+                      <a:extLst>
+                        <a:ext uri="{28A0092B-C50C-407E-A947-70E740481C1C}">
+                          <a14:useLocalDpi xmlns:a14="http://schemas.microsoft.com/office/drawing/2010/main" val="0"/>
+                        </a:ext>
+                      </a:extLst>
+                    </a:blip>
+                    <a:stretch>
+                      <a:fillRect/>
+                    </a:stretch>
+                  </pic:blipFill>
+                  <pic:spPr>
+                    <a:xfrm>
+                      <a:off x="0" y="0"/>
+                      <a:ext cx="4640228" cy="1840144"/>
+                    </a:xfrm>
+                    <a:prstGeom prst="rect">
+                      <a:avLst/>
+                    </a:prstGeom>
+                  </pic:spPr>
+                </pic:pic>
+              </a:graphicData>
+            </a:graphic>
+          </wp:inline>
+        </w:drawing>
+      </w:r>
+    </w:p>
+    <w:p>
+      <w:pPr>
+        <w:shd w:val="clear" w:color="auto" w:fill="FFFFFF"/>
+        <w:spacing w:before="100" w:beforeAutospacing="1" w:after="100" w:afterAutospacing="1"/>
+        <w:rPr>
+          <w:rFonts w:ascii="ArialMT" w:eastAsia="Times New Roman" w:hAnsi="ArialMT" w:cs="Times New Roman"/>
+          <w:color w:val="000000" w:themeColor="text1"/>
+          <w:sz w:val="22"/>
+          <w:szCs w:val="22"/>
+          <w:lang w:eastAsia="en-GB"/>
+        </w:rPr>
+      </w:pPr>
+      <w:r>
+        <w:rPr>
+          <w:rFonts w:ascii="ArialMT" w:eastAsia="Times New Roman" w:hAnsi="ArialMT" w:cs="Times New Roman"/>
+          <w:color w:val="000000" w:themeColor="text1"/>
+          <w:sz w:val="22"/>
+          <w:szCs w:val="22"/>
+          <w:lang w:eastAsia="en-GB"/>
+        </w:rPr>
+        <w:t>The Python file I want to run is ‘test_systemctl.py’ with path ‘/home/</w:t>
+      </w:r>
+      <w:proofErr w:type="spellStart"/>
+      <w:r>
+        <w:rPr>
+          <w:rFonts w:ascii="ArialMT" w:eastAsia="Times New Roman" w:hAnsi="ArialMT" w:cs="Times New Roman"/>
+          <w:color w:val="000000" w:themeColor="text1"/>
+          <w:sz w:val="22"/>
+          <w:szCs w:val="22"/>
+          <w:lang w:eastAsia="en-GB"/>
+        </w:rPr>
+        <w:t>kritiksatija</w:t>
+      </w:r>
+      <w:proofErr w:type="spellEnd"/>
+      <w:r>
+        <w:rPr>
+          <w:rFonts w:ascii="ArialMT" w:eastAsia="Times New Roman" w:hAnsi="ArialMT" w:cs="Times New Roman"/>
+          <w:color w:val="000000" w:themeColor="text1"/>
+          <w:sz w:val="22"/>
+          <w:szCs w:val="22"/>
+          <w:lang w:eastAsia="en-GB"/>
+        </w:rPr>
+        <w:t>/test_systemctl.py’.</w:t>
+      </w:r>
+    </w:p>
+    <w:p>
+      <w:pPr>
+        <w:shd w:val="clear" w:color="auto" w:fill="FFFFFF"/>
+        <w:spacing w:before="100" w:beforeAutospacing="1" w:after="100" w:afterAutospacing="1"/>
+        <w:rPr>
+          <w:rFonts w:ascii="ArialMT" w:eastAsia="Times New Roman" w:hAnsi="ArialMT" w:cs="Times New Roman"/>
+          <w:color w:val="000000" w:themeColor="text1"/>
+          <w:sz w:val="22"/>
+          <w:szCs w:val="22"/>
+          <w:lang w:eastAsia="en-GB"/>
+        </w:rPr>
+      </w:pPr>
+      <w:r>
+        <w:rPr>
+          <w:rFonts w:ascii="ArialMT" w:eastAsia="Times New Roman" w:hAnsi="ArialMT" w:cs="Times New Roman"/>
+          <w:color w:val="000000" w:themeColor="text1"/>
+          <w:sz w:val="22"/>
+          <w:szCs w:val="22"/>
+          <w:lang w:eastAsia="en-GB"/>
+        </w:rPr>
+        <w:t>3. Run the following command: ‘</w:t>
+      </w:r>
+      <w:proofErr w:type="spellStart"/>
+      <w:r>
+        <w:rPr>
+          <w:rFonts w:ascii="ArialMT" w:eastAsia="Times New Roman" w:hAnsi="ArialMT" w:cs="Times New Roman"/>
+          <w:color w:val="000000" w:themeColor="text1"/>
+          <w:sz w:val="22"/>
+          <w:szCs w:val="22"/>
+          <w:lang w:eastAsia="en-GB"/>
+        </w:rPr>
+        <w:t>sudo</w:t>
+      </w:r>
+      <w:proofErr w:type="spellEnd"/>
+      <w:r>
+        <w:rPr>
+          <w:rFonts w:ascii="ArialMT" w:eastAsia="Times New Roman" w:hAnsi="ArialMT" w:cs="Times New Roman"/>
+          <w:color w:val="000000" w:themeColor="text1"/>
+          <w:sz w:val="22"/>
+          <w:szCs w:val="22"/>
+          <w:lang w:eastAsia="en-GB"/>
+        </w:rPr>
+        <w:t xml:space="preserve"> </w:t>
+      </w:r>
+      <w:proofErr w:type="spellStart"/>
+      <w:r>
+        <w:rPr>
+          <w:rFonts w:ascii="ArialMT" w:eastAsia="Times New Roman" w:hAnsi="ArialMT" w:cs="Times New Roman"/>
+          <w:color w:val="000000" w:themeColor="text1"/>
+          <w:sz w:val="22"/>
+          <w:szCs w:val="22"/>
+          <w:lang w:eastAsia="en-GB"/>
+        </w:rPr>
+        <w:t>systemctl</w:t>
+      </w:r>
+      <w:proofErr w:type="spellEnd"/>
+      <w:r>
+        <w:rPr>
+          <w:rFonts w:ascii="ArialMT" w:eastAsia="Times New Roman" w:hAnsi="ArialMT" w:cs="Times New Roman"/>
+          <w:color w:val="000000" w:themeColor="text1"/>
+          <w:sz w:val="22"/>
+          <w:szCs w:val="22"/>
+          <w:lang w:eastAsia="en-GB"/>
+        </w:rPr>
+        <w:t xml:space="preserve"> daemon-reload</w:t>
+      </w:r>
+      <w:r>
+        <w:rPr>
+          <w:rFonts w:ascii="ArialMT" w:eastAsia="Times New Roman" w:hAnsi="ArialMT" w:cs="Times New Roman"/>
+          <w:color w:val="000000" w:themeColor="text1"/>
+          <w:sz w:val="22"/>
+          <w:szCs w:val="22"/>
+          <w:lang w:eastAsia="en-GB"/>
+        </w:rPr>
+        <w:t>’ to reload the system daemon</w:t>
+      </w:r>
+    </w:p>
+    <w:p>
+      <w:pPr>
+        <w:shd w:val="clear" w:color="auto" w:fill="FFFFFF"/>
+        <w:spacing w:before="100" w:beforeAutospacing="1" w:after="100" w:afterAutospacing="1"/>
+        <w:rPr>
+          <w:rFonts w:ascii="ArialMT" w:eastAsia="Times New Roman" w:hAnsi="ArialMT" w:cs="Times New Roman"/>
+          <w:color w:val="000000" w:themeColor="text1"/>
+          <w:sz w:val="22"/>
+          <w:szCs w:val="22"/>
+          <w:lang w:eastAsia="en-GB"/>
+        </w:rPr>
+      </w:pPr>
+      <w:r>
+        <w:rPr>
+          <w:rFonts w:ascii="ArialMT" w:eastAsia="Times New Roman" w:hAnsi="ArialMT" w:cs="Times New Roman"/>
+          <w:color w:val="000000" w:themeColor="text1"/>
+          <w:sz w:val="22"/>
+          <w:szCs w:val="22"/>
+          <w:lang w:eastAsia="en-GB"/>
+        </w:rPr>
+        <w:t xml:space="preserve">4. </w:t>
+      </w:r>
+      <w:r>
+        <w:rPr>
+          <w:rFonts w:ascii="ArialMT" w:eastAsia="Times New Roman" w:hAnsi="ArialMT" w:cs="Times New Roman"/>
+          <w:color w:val="000000" w:themeColor="text1"/>
+          <w:sz w:val="22"/>
+          <w:szCs w:val="22"/>
+          <w:lang w:eastAsia="en-GB"/>
+        </w:rPr>
+        <w:t>Run the following command:</w:t>
+      </w:r>
+      <w:r>
+        <w:rPr>
+          <w:rFonts w:ascii="ArialMT" w:eastAsia="Times New Roman" w:hAnsi="ArialMT" w:cs="Times New Roman"/>
+          <w:color w:val="000000" w:themeColor="text1"/>
+          <w:sz w:val="22"/>
+          <w:szCs w:val="22"/>
+          <w:lang w:eastAsia="en-GB"/>
+        </w:rPr>
+        <w:t xml:space="preserve"> </w:t>
+      </w:r>
+      <w:r>
+        <w:rPr>
+          <w:rFonts w:ascii="ArialMT" w:eastAsia="Times New Roman" w:hAnsi="ArialMT" w:cs="Times New Roman"/>
+          <w:color w:val="000000" w:themeColor="text1"/>
+          <w:sz w:val="22"/>
+          <w:szCs w:val="22"/>
+          <w:lang w:eastAsia="en-GB"/>
+        </w:rPr>
+        <w:t>‘</w:t>
+      </w:r>
+      <w:proofErr w:type="spellStart"/>
+      <w:r>
+        <w:rPr>
+          <w:rFonts w:ascii="ArialMT" w:eastAsia="Times New Roman" w:hAnsi="ArialMT" w:cs="Times New Roman"/>
+          <w:color w:val="000000" w:themeColor="text1"/>
+          <w:sz w:val="22"/>
+          <w:szCs w:val="22"/>
+          <w:lang w:eastAsia="en-GB"/>
+        </w:rPr>
+        <w:t>sudo</w:t>
+      </w:r>
+      <w:proofErr w:type="spellEnd"/>
+      <w:r>
+        <w:rPr>
+          <w:rFonts w:ascii="ArialMT" w:eastAsia="Times New Roman" w:hAnsi="ArialMT" w:cs="Times New Roman"/>
+          <w:color w:val="000000" w:themeColor="text1"/>
+          <w:sz w:val="22"/>
+          <w:szCs w:val="22"/>
+          <w:lang w:eastAsia="en-GB"/>
+        </w:rPr>
+        <w:t xml:space="preserve"> </w:t>
+      </w:r>
+      <w:proofErr w:type="spellStart"/>
+      <w:r>
+        <w:rPr>
+          <w:rFonts w:ascii="ArialMT" w:eastAsia="Times New Roman" w:hAnsi="ArialMT" w:cs="Times New Roman"/>
+          <w:color w:val="000000" w:themeColor="text1"/>
+          <w:sz w:val="22"/>
+          <w:szCs w:val="22"/>
+          <w:lang w:eastAsia="en-GB"/>
+        </w:rPr>
+        <w:t>systemctl</w:t>
+      </w:r>
+      <w:proofErr w:type="spellEnd"/>
+      <w:r>
+        <w:rPr>
+          <w:rFonts w:ascii="ArialMT" w:eastAsia="Times New Roman" w:hAnsi="ArialMT" w:cs="Times New Roman"/>
+          <w:color w:val="000000" w:themeColor="text1"/>
+          <w:sz w:val="22"/>
+          <w:szCs w:val="22"/>
+          <w:lang w:eastAsia="en-GB"/>
+        </w:rPr>
+        <w:t xml:space="preserve"> </w:t>
+      </w:r>
+      <w:r>
+        <w:rPr>
+          <w:rFonts w:ascii="ArialMT" w:eastAsia="Times New Roman" w:hAnsi="ArialMT" w:cs="Times New Roman"/>
+          <w:color w:val="000000" w:themeColor="text1"/>
+          <w:sz w:val="22"/>
+          <w:szCs w:val="22"/>
+          <w:lang w:eastAsia="en-GB"/>
+        </w:rPr>
+        <w:t>start</w:t>
+      </w:r>
+      <w:r>
+        <w:rPr>
+          <w:rFonts w:ascii="ArialMT" w:eastAsia="Times New Roman" w:hAnsi="ArialMT" w:cs="Times New Roman"/>
+          <w:color w:val="000000" w:themeColor="text1"/>
+          <w:sz w:val="22"/>
+          <w:szCs w:val="22"/>
+          <w:lang w:eastAsia="en-GB"/>
+        </w:rPr>
+        <w:t xml:space="preserve"> </w:t>
+      </w:r>
+      <w:proofErr w:type="spellStart"/>
+      <w:r>
+        <w:rPr>
+          <w:rFonts w:ascii="ArialMT" w:eastAsia="Times New Roman" w:hAnsi="ArialMT" w:cs="Times New Roman"/>
+          <w:color w:val="000000" w:themeColor="text1"/>
+          <w:sz w:val="22"/>
+          <w:szCs w:val="22"/>
+          <w:lang w:eastAsia="en-GB"/>
+        </w:rPr>
+        <w:t>t</w:t>
+      </w:r>
+      <w:r>
+        <w:rPr>
+          <w:rFonts w:ascii="ArialMT" w:eastAsia="Times New Roman" w:hAnsi="ArialMT" w:cs="Times New Roman"/>
+          <w:color w:val="000000" w:themeColor="text1"/>
+          <w:sz w:val="22"/>
+          <w:szCs w:val="22"/>
+          <w:lang w:eastAsia="en-GB"/>
+        </w:rPr>
+        <w:t>est</w:t>
+      </w:r>
+      <w:r>
+        <w:rPr>
+          <w:rFonts w:ascii="ArialMT" w:eastAsia="Times New Roman" w:hAnsi="ArialMT" w:cs="Times New Roman"/>
+          <w:color w:val="000000" w:themeColor="text1"/>
+          <w:sz w:val="22"/>
+          <w:szCs w:val="22"/>
+          <w:lang w:eastAsia="en-GB"/>
+        </w:rPr>
+        <w:t>.service</w:t>
+      </w:r>
+      <w:proofErr w:type="spellEnd"/>
+      <w:r>
+        <w:rPr>
+          <w:rFonts w:ascii="ArialMT" w:eastAsia="Times New Roman" w:hAnsi="ArialMT" w:cs="Times New Roman"/>
+          <w:color w:val="000000" w:themeColor="text1"/>
+          <w:sz w:val="22"/>
+          <w:szCs w:val="22"/>
+          <w:lang w:eastAsia="en-GB"/>
+        </w:rPr>
+        <w:t>’ to start the service</w:t>
+      </w:r>
+    </w:p>
+    <w:p>
+      <w:pPr>
+        <w:shd w:val="clear" w:color="auto" w:fill="FFFFFF"/>
+        <w:spacing w:before="100" w:beforeAutospacing="1" w:after="100" w:afterAutospacing="1"/>
+        <w:rPr>
+          <w:rFonts w:ascii="ArialMT" w:eastAsia="Times New Roman" w:hAnsi="ArialMT" w:cs="Times New Roman"/>
+          <w:color w:val="000000" w:themeColor="text1"/>
+          <w:sz w:val="22"/>
+          <w:szCs w:val="22"/>
+          <w:lang w:eastAsia="en-GB"/>
+        </w:rPr>
+      </w:pPr>
+      <w:r>
+        <w:rPr>
+          <w:rFonts w:ascii="ArialMT" w:eastAsia="Times New Roman" w:hAnsi="ArialMT" w:cs="Times New Roman"/>
+          <w:color w:val="000000" w:themeColor="text1"/>
+          <w:sz w:val="22"/>
+          <w:szCs w:val="22"/>
+          <w:lang w:eastAsia="en-GB"/>
+        </w:rPr>
+        <w:t>5. You can check the status of the service by giving the command: ‘</w:t>
+      </w:r>
+      <w:proofErr w:type="spellStart"/>
+      <w:r>
+        <w:rPr>
+          <w:rFonts w:ascii="ArialMT" w:eastAsia="Times New Roman" w:hAnsi="ArialMT" w:cs="Times New Roman"/>
+          <w:color w:val="000000" w:themeColor="text1"/>
+          <w:sz w:val="22"/>
+          <w:szCs w:val="22"/>
+          <w:lang w:eastAsia="en-GB"/>
+        </w:rPr>
+        <w:t>sudo</w:t>
+      </w:r>
+      <w:proofErr w:type="spellEnd"/>
+      <w:r>
+        <w:rPr>
+          <w:rFonts w:ascii="ArialMT" w:eastAsia="Times New Roman" w:hAnsi="ArialMT" w:cs="Times New Roman"/>
+          <w:color w:val="000000" w:themeColor="text1"/>
+          <w:sz w:val="22"/>
+          <w:szCs w:val="22"/>
+          <w:lang w:eastAsia="en-GB"/>
+        </w:rPr>
+        <w:t xml:space="preserve"> </w:t>
+      </w:r>
+      <w:proofErr w:type="spellStart"/>
+      <w:r>
+        <w:rPr>
+          <w:rFonts w:ascii="ArialMT" w:eastAsia="Times New Roman" w:hAnsi="ArialMT" w:cs="Times New Roman"/>
+          <w:color w:val="000000" w:themeColor="text1"/>
+          <w:sz w:val="22"/>
+          <w:szCs w:val="22"/>
+          <w:lang w:eastAsia="en-GB"/>
+        </w:rPr>
+        <w:t>systemctl</w:t>
+      </w:r>
+      <w:proofErr w:type="spellEnd"/>
+      <w:r>
+        <w:rPr>
+          <w:rFonts w:ascii="ArialMT" w:eastAsia="Times New Roman" w:hAnsi="ArialMT" w:cs="Times New Roman"/>
+          <w:color w:val="000000" w:themeColor="text1"/>
+          <w:sz w:val="22"/>
+          <w:szCs w:val="22"/>
+          <w:lang w:eastAsia="en-GB"/>
+        </w:rPr>
+        <w:t xml:space="preserve"> status </w:t>
+      </w:r>
+      <w:proofErr w:type="spellStart"/>
+      <w:r>
+        <w:rPr>
+          <w:rFonts w:ascii="ArialMT" w:eastAsia="Times New Roman" w:hAnsi="ArialMT" w:cs="Times New Roman"/>
+          <w:color w:val="000000" w:themeColor="text1"/>
+          <w:sz w:val="22"/>
+          <w:szCs w:val="22"/>
+          <w:lang w:eastAsia="en-GB"/>
+        </w:rPr>
+        <w:t>test.service</w:t>
+      </w:r>
+      <w:proofErr w:type="spellEnd"/>
+      <w:r>
+        <w:rPr>
+          <w:rFonts w:ascii="ArialMT" w:eastAsia="Times New Roman" w:hAnsi="ArialMT" w:cs="Times New Roman"/>
+          <w:color w:val="000000" w:themeColor="text1"/>
+          <w:sz w:val="22"/>
+          <w:szCs w:val="22"/>
+          <w:lang w:eastAsia="en-GB"/>
+        </w:rPr>
+        <w:t>’</w:t>
+      </w:r>
+    </w:p>
+    <w:p>
+      <w:pPr>
+        <w:shd w:val="clear" w:color="auto" w:fill="FFFFFF"/>
+        <w:spacing w:before="100" w:beforeAutospacing="1" w:after="100" w:afterAutospacing="1"/>
+        <w:rPr>
+          <w:rFonts w:ascii="ArialMT" w:eastAsia="Times New Roman" w:hAnsi="ArialMT" w:cs="Times New Roman"/>
+          <w:color w:val="000000" w:themeColor="text1"/>
+          <w:sz w:val="22"/>
+          <w:szCs w:val="22"/>
+          <w:lang w:eastAsia="en-GB"/>
+        </w:rPr>
+      </w:pPr>
+      <w:r>
+        <w:rPr>
+          <w:rFonts w:ascii="ArialMT" w:eastAsia="Times New Roman" w:hAnsi="ArialMT" w:cs="Times New Roman"/>
+          <w:color w:val="000000" w:themeColor="text1"/>
+          <w:sz w:val="22"/>
+          <w:szCs w:val="22"/>
+          <w:lang w:eastAsia="en-GB"/>
+        </w:rPr>
+        <w:t xml:space="preserve">Some examples where </w:t>
+      </w:r>
+      <w:r>
+        <w:rPr>
+          <w:rFonts w:ascii="ArialMT" w:eastAsia="Times New Roman" w:hAnsi="ArialMT" w:cs="Times New Roman"/>
+          <w:color w:val="000000" w:themeColor="text1"/>
+          <w:sz w:val="22"/>
+          <w:szCs w:val="22"/>
+          <w:lang w:eastAsia="en-GB"/>
+        </w:rPr>
+        <w:t>run</w:t>
+      </w:r>
+      <w:r>
+        <w:rPr>
+          <w:rFonts w:ascii="ArialMT" w:eastAsia="Times New Roman" w:hAnsi="ArialMT" w:cs="Times New Roman"/>
+          <w:color w:val="000000" w:themeColor="text1"/>
+          <w:sz w:val="22"/>
+          <w:szCs w:val="22"/>
+          <w:lang w:eastAsia="en-GB"/>
+        </w:rPr>
+        <w:t>ning</w:t>
+      </w:r>
+      <w:r>
+        <w:rPr>
+          <w:rFonts w:ascii="ArialMT" w:eastAsia="Times New Roman" w:hAnsi="ArialMT" w:cs="Times New Roman"/>
+          <w:color w:val="000000" w:themeColor="text1"/>
+          <w:sz w:val="22"/>
+          <w:szCs w:val="22"/>
+          <w:lang w:eastAsia="en-GB"/>
+        </w:rPr>
+        <w:t xml:space="preserve"> a python program as a ‘</w:t>
+      </w:r>
+      <w:proofErr w:type="spellStart"/>
+      <w:r>
+        <w:rPr>
+          <w:rFonts w:ascii="ArialMT" w:eastAsia="Times New Roman" w:hAnsi="ArialMT" w:cs="Times New Roman"/>
+          <w:color w:val="000000" w:themeColor="text1"/>
+          <w:sz w:val="22"/>
+          <w:szCs w:val="22"/>
+          <w:lang w:eastAsia="en-GB"/>
+        </w:rPr>
+        <w:t>systemctl</w:t>
+      </w:r>
+      <w:proofErr w:type="spellEnd"/>
+      <w:r>
+        <w:rPr>
+          <w:rFonts w:ascii="ArialMT" w:eastAsia="Times New Roman" w:hAnsi="ArialMT" w:cs="Times New Roman"/>
+          <w:color w:val="000000" w:themeColor="text1"/>
+          <w:sz w:val="22"/>
+          <w:szCs w:val="22"/>
+          <w:lang w:eastAsia="en-GB"/>
+        </w:rPr>
+        <w:t>’ service</w:t>
+      </w:r>
+      <w:r>
+        <w:rPr>
+          <w:rFonts w:ascii="ArialMT" w:eastAsia="Times New Roman" w:hAnsi="ArialMT" w:cs="Times New Roman"/>
+          <w:color w:val="000000" w:themeColor="text1"/>
+          <w:sz w:val="22"/>
+          <w:szCs w:val="22"/>
+          <w:lang w:eastAsia="en-GB"/>
+        </w:rPr>
+        <w:t xml:space="preserve"> is useful:</w:t>
+      </w:r>
+    </w:p>
+    <w:p>
+      <w:pPr>
+        <w:shd w:val="clear" w:color="auto" w:fill="FFFFFF"/>
+        <w:spacing w:before="100" w:beforeAutospacing="1" w:after="100" w:afterAutospacing="1"/>
+        <w:rPr>
+          <w:rFonts w:ascii="ArialMT" w:eastAsia="Times New Roman" w:hAnsi="ArialMT" w:cs="Times New Roman"/>
+          <w:color w:val="000000" w:themeColor="text1"/>
+          <w:sz w:val="22"/>
+          <w:szCs w:val="22"/>
+          <w:lang w:eastAsia="en-GB"/>
+        </w:rPr>
+      </w:pPr>
+      <w:r>
+        <w:rPr>
+          <w:rFonts w:ascii="ArialMT" w:eastAsia="Times New Roman" w:hAnsi="ArialMT" w:cs="Times New Roman"/>
+          <w:color w:val="000000" w:themeColor="text1"/>
+          <w:sz w:val="22"/>
+          <w:szCs w:val="22"/>
+          <w:lang w:eastAsia="en-GB"/>
+        </w:rPr>
+        <w:t>1. ML models that need to be trained repeatedly can be run as a ‘</w:t>
+      </w:r>
+      <w:proofErr w:type="spellStart"/>
+      <w:r>
+        <w:rPr>
+          <w:rFonts w:ascii="ArialMT" w:eastAsia="Times New Roman" w:hAnsi="ArialMT" w:cs="Times New Roman"/>
+          <w:color w:val="000000" w:themeColor="text1"/>
+          <w:sz w:val="22"/>
+          <w:szCs w:val="22"/>
+          <w:lang w:eastAsia="en-GB"/>
+        </w:rPr>
+        <w:t>systemctl</w:t>
+      </w:r>
+      <w:proofErr w:type="spellEnd"/>
+      <w:r>
+        <w:rPr>
+          <w:rFonts w:ascii="ArialMT" w:eastAsia="Times New Roman" w:hAnsi="ArialMT" w:cs="Times New Roman"/>
+          <w:color w:val="000000" w:themeColor="text1"/>
+          <w:sz w:val="22"/>
+          <w:szCs w:val="22"/>
+          <w:lang w:eastAsia="en-GB"/>
+        </w:rPr>
+        <w:t>’ service with a given schedule in the service file.</w:t>
+      </w:r>
+    </w:p>
+    <w:p>
+      <w:pPr>
+        <w:shd w:val="clear" w:color="auto" w:fill="FFFFFF"/>
+        <w:spacing w:before="100" w:beforeAutospacing="1" w:after="100" w:afterAutospacing="1"/>
+        <w:rPr>
+          <w:rFonts w:ascii="ArialMT" w:eastAsia="Times New Roman" w:hAnsi="ArialMT" w:cs="Times New Roman"/>
+          <w:color w:val="000000" w:themeColor="text1"/>
+          <w:sz w:val="22"/>
+          <w:szCs w:val="22"/>
+          <w:lang w:eastAsia="en-GB"/>
+        </w:rPr>
+      </w:pPr>
+      <w:r>
+        <w:rPr>
+          <w:rFonts w:ascii="ArialMT" w:eastAsia="Times New Roman" w:hAnsi="ArialMT" w:cs="Times New Roman"/>
+          <w:color w:val="000000" w:themeColor="text1"/>
+          <w:sz w:val="22"/>
+          <w:szCs w:val="22"/>
+          <w:lang w:eastAsia="en-GB"/>
+        </w:rPr>
+        <w:t xml:space="preserve">2. </w:t>
+      </w:r>
+      <w:r>
+        <w:rPr>
+          <w:rFonts w:ascii="ArialMT" w:eastAsia="Times New Roman" w:hAnsi="ArialMT" w:cs="Times New Roman"/>
+          <w:color w:val="000000" w:themeColor="text1"/>
+          <w:sz w:val="22"/>
+          <w:szCs w:val="22"/>
+          <w:lang w:eastAsia="en-GB"/>
+        </w:rPr>
+        <w:t>You can run a web server as soon as the system starts by scheduling it. This can easily be done by running the file as a ‘</w:t>
+      </w:r>
+      <w:proofErr w:type="spellStart"/>
+      <w:r>
+        <w:rPr>
+          <w:rFonts w:ascii="ArialMT" w:eastAsia="Times New Roman" w:hAnsi="ArialMT" w:cs="Times New Roman"/>
+          <w:color w:val="000000" w:themeColor="text1"/>
+          <w:sz w:val="22"/>
+          <w:szCs w:val="22"/>
+          <w:lang w:eastAsia="en-GB"/>
+        </w:rPr>
+        <w:t>systemctl</w:t>
+      </w:r>
+      <w:proofErr w:type="spellEnd"/>
+      <w:r>
+        <w:rPr>
+          <w:rFonts w:ascii="ArialMT" w:eastAsia="Times New Roman" w:hAnsi="ArialMT" w:cs="Times New Roman"/>
+          <w:color w:val="000000" w:themeColor="text1"/>
+          <w:sz w:val="22"/>
+          <w:szCs w:val="22"/>
+          <w:lang w:eastAsia="en-GB"/>
+        </w:rPr>
+        <w:t>’ service.</w:t>
+      </w:r>
+    </w:p>
+    <w:p>
+      <w:pPr>
+        <w:shd w:val="clear" w:color="auto" w:fill="FFFFFF"/>
+        <w:spacing w:before="100" w:beforeAutospacing="1" w:after="100" w:afterAutospacing="1"/>
+        <w:rPr>
+          <w:rFonts w:ascii="ArialMT" w:eastAsia="Times New Roman" w:hAnsi="ArialMT" w:cs="Times New Roman"/>
+          <w:color w:val="000000" w:themeColor="text1"/>
+          <w:sz w:val="22"/>
+          <w:szCs w:val="22"/>
+          <w:lang w:eastAsia="en-GB"/>
+        </w:rPr>
+      </w:pPr>
+    </w:p>
+    <w:p>
+      <w:pPr>
+        <w:shd w:val="clear" w:color="auto" w:fill="FFFFFF"/>
+        <w:spacing w:before="100" w:beforeAutospacing="1" w:after="100" w:afterAutospacing="1"/>
+        <w:rPr>
+          <w:rFonts w:ascii="ArialMT" w:eastAsia="Times New Roman" w:hAnsi="ArialMT" w:cs="Times New Roman"/>
+          <w:color w:val="FF0000"/>
+          <w:sz w:val="22"/>
+          <w:szCs w:val="22"/>
+          <w:lang w:eastAsia="en-GB"/>
+        </w:rPr>
+      </w:pPr>
+      <w:r>
+        <w:rPr>
+          <w:rFonts w:ascii="ArialMT" w:eastAsia="Times New Roman" w:hAnsi="ArialMT" w:cs="Times New Roman"/>
+          <w:color w:val="FF0000"/>
+          <w:sz w:val="22"/>
+          <w:szCs w:val="22"/>
+          <w:lang w:eastAsia="en-GB"/>
+        </w:rPr>
+        <w:t xml:space="preserve">4. With the dataset provided above, come up with faster and efficient techniques for fetching and processing the data from MongoDB to your local machine. Give us code examples what you’ve done and why’s the query faster (Code commenting) </w:t>
+      </w:r>
+    </w:p>
+    <w:p>
+      <w:pPr>
+        <w:shd w:val="clear" w:color="auto" w:fill="FFFFFF"/>
+        <w:spacing w:before="100" w:beforeAutospacing="1" w:after="100" w:afterAutospacing="1"/>
+        <w:rPr>
+          <w:rFonts w:ascii="ArialMT" w:eastAsia="Times New Roman" w:hAnsi="ArialMT" w:cs="Times New Roman"/>
+          <w:color w:val="FF0000"/>
+          <w:sz w:val="22"/>
+          <w:szCs w:val="22"/>
+          <w:lang w:eastAsia="en-GB"/>
+        </w:rPr>
+      </w:pPr>
+      <w:r>
+        <w:rPr>
+          <w:rFonts w:ascii="ArialMT" w:eastAsia="Times New Roman" w:hAnsi="ArialMT" w:cs="Times New Roman"/>
+          <w:color w:val="FF0000"/>
+          <w:sz w:val="22"/>
+          <w:szCs w:val="22"/>
+          <w:lang w:eastAsia="en-GB"/>
+        </w:rPr>
+        <w:t xml:space="preserve">5. Create a </w:t>
+      </w:r>
+      <w:proofErr w:type="spellStart"/>
+      <w:r>
+        <w:rPr>
+          <w:rFonts w:ascii="ArialMT" w:eastAsia="Times New Roman" w:hAnsi="ArialMT" w:cs="Times New Roman"/>
+          <w:color w:val="FF0000"/>
+          <w:sz w:val="22"/>
+          <w:szCs w:val="22"/>
+          <w:lang w:eastAsia="en-GB"/>
+        </w:rPr>
+        <w:t>cron</w:t>
+      </w:r>
+      <w:proofErr w:type="spellEnd"/>
+      <w:r>
+        <w:rPr>
+          <w:rFonts w:ascii="ArialMT" w:eastAsia="Times New Roman" w:hAnsi="ArialMT" w:cs="Times New Roman"/>
+          <w:color w:val="FF0000"/>
+          <w:sz w:val="22"/>
+          <w:szCs w:val="22"/>
+          <w:lang w:eastAsia="en-GB"/>
+        </w:rPr>
+        <w:t xml:space="preserve"> job of a python file that needs to be run for every 15th of the month at 3:45PM GMT. It should execute from the </w:t>
+      </w:r>
+      <w:proofErr w:type="spellStart"/>
+      <w:r>
+        <w:rPr>
+          <w:rFonts w:ascii="ArialMT" w:eastAsia="Times New Roman" w:hAnsi="ArialMT" w:cs="Times New Roman"/>
+          <w:color w:val="FF0000"/>
+          <w:sz w:val="22"/>
+          <w:szCs w:val="22"/>
+          <w:lang w:eastAsia="en-GB"/>
+        </w:rPr>
+        <w:t>startup</w:t>
+      </w:r>
+      <w:proofErr w:type="spellEnd"/>
+      <w:r>
+        <w:rPr>
+          <w:rFonts w:ascii="ArialMT" w:eastAsia="Times New Roman" w:hAnsi="ArialMT" w:cs="Times New Roman"/>
+          <w:color w:val="FF0000"/>
+          <w:sz w:val="22"/>
+          <w:szCs w:val="22"/>
+          <w:lang w:eastAsia="en-GB"/>
+        </w:rPr>
+        <w:t xml:space="preserve"> and store the output in a log file. File name: testing.py in folder: /home/ubuntu/NL/test Add the code snippet to the document as well. </w:t>
+      </w:r>
+    </w:p>
+    <w:p>
+      <w:pPr>
+        <w:shd w:val="clear" w:color="auto" w:fill="FFFFFF"/>
+        <w:spacing w:before="100" w:beforeAutospacing="1" w:after="100" w:afterAutospacing="1"/>
+        <w:rPr>
+          <w:rFonts w:ascii="ArialMT" w:eastAsia="Times New Roman" w:hAnsi="ArialMT" w:cs="Times New Roman"/>
+          <w:color w:val="233035"/>
+          <w:sz w:val="22"/>
+          <w:szCs w:val="22"/>
+          <w:lang w:eastAsia="en-GB"/>
+        </w:rPr>
+      </w:pPr>
+      <w:r>
+        <w:rPr>
+          <w:rFonts w:ascii="ArialMT" w:eastAsia="Times New Roman" w:hAnsi="ArialMT" w:cs="Times New Roman"/>
+          <w:color w:val="233035"/>
+          <w:sz w:val="22"/>
+          <w:szCs w:val="22"/>
+          <w:lang w:eastAsia="en-GB"/>
+        </w:rPr>
+        <w:t>Ans 5)</w:t>
+      </w:r>
+    </w:p>
+    <w:p>
+      <w:pPr>
+        <w:shd w:val="clear" w:color="auto" w:fill="FFFFFF"/>
+        <w:spacing w:before="100" w:beforeAutospacing="1" w:after="100" w:afterAutospacing="1"/>
+        <w:rPr>
+          <w:rFonts w:ascii="ArialMT" w:eastAsia="Times New Roman" w:hAnsi="ArialMT" w:cs="Times New Roman"/>
+          <w:color w:val="233035"/>
+          <w:sz w:val="22"/>
+          <w:szCs w:val="22"/>
+          <w:lang w:eastAsia="en-GB"/>
+        </w:rPr>
+      </w:pPr>
+      <w:r>
+        <w:rPr>
+          <w:rFonts w:ascii="ArialMT" w:eastAsia="Times New Roman" w:hAnsi="ArialMT" w:cs="Times New Roman"/>
+          <w:color w:val="233035"/>
+          <w:sz w:val="22"/>
+          <w:szCs w:val="22"/>
+          <w:lang w:eastAsia="en-GB"/>
+        </w:rPr>
+        <w:t>Run the following command: ‘crontab -e”</w:t>
+      </w:r>
+    </w:p>
+    <w:p>
+      <w:pPr>
+        <w:shd w:val="clear" w:color="auto" w:fill="FFFFFF"/>
+        <w:spacing w:before="100" w:beforeAutospacing="1" w:after="100" w:afterAutospacing="1"/>
+        <w:rPr>
+          <w:rFonts w:ascii="ArialMT" w:eastAsia="Times New Roman" w:hAnsi="ArialMT" w:cs="Times New Roman"/>
+          <w:color w:val="233035"/>
+          <w:sz w:val="22"/>
+          <w:szCs w:val="22"/>
+          <w:lang w:eastAsia="en-GB"/>
+        </w:rPr>
+      </w:pPr>
+      <w:r>
+        <w:rPr>
+          <w:rFonts w:ascii="ArialMT" w:eastAsia="Times New Roman" w:hAnsi="ArialMT" w:cs="Times New Roman"/>
+          <w:color w:val="233035"/>
+          <w:sz w:val="22"/>
+          <w:szCs w:val="22"/>
+          <w:lang w:eastAsia="en-GB"/>
+        </w:rPr>
+        <w:t xml:space="preserve">Then enter the following command to create the </w:t>
+      </w:r>
+      <w:proofErr w:type="spellStart"/>
+      <w:r>
+        <w:rPr>
+          <w:rFonts w:ascii="ArialMT" w:eastAsia="Times New Roman" w:hAnsi="ArialMT" w:cs="Times New Roman"/>
+          <w:color w:val="233035"/>
+          <w:sz w:val="22"/>
+          <w:szCs w:val="22"/>
+          <w:lang w:eastAsia="en-GB"/>
+        </w:rPr>
+        <w:t>cron</w:t>
+      </w:r>
+      <w:proofErr w:type="spellEnd"/>
+      <w:r>
+        <w:rPr>
+          <w:rFonts w:ascii="ArialMT" w:eastAsia="Times New Roman" w:hAnsi="ArialMT" w:cs="Times New Roman"/>
+          <w:color w:val="233035"/>
+          <w:sz w:val="22"/>
+          <w:szCs w:val="22"/>
+          <w:lang w:eastAsia="en-GB"/>
+        </w:rPr>
+        <w:t xml:space="preserve"> job:</w:t>
+      </w:r>
+    </w:p>
+    <w:p>
+      <w:pPr>
+        <w:shd w:val="clear" w:color="auto" w:fill="FFFFFF"/>
+        <w:spacing w:before="100" w:beforeAutospacing="1" w:after="100" w:afterAutospacing="1"/>
+        <w:rPr>
+          <w:rFonts w:ascii="ArialMT" w:eastAsia="Times New Roman" w:hAnsi="ArialMT" w:cs="Times New Roman"/>
+          <w:sz w:val="22"/>
+          <w:szCs w:val="22"/>
+          <w:lang w:eastAsia="en-GB"/>
+        </w:rPr>
+      </w:pPr>
+      <w:r>
+        <w:rPr>
+          <w:rFonts w:ascii="ArialMT" w:eastAsia="Times New Roman" w:hAnsi="ArialMT" w:cs="Times New Roman"/>
+          <w:noProof/>
+          <w:sz w:val="22"/>
+          <w:szCs w:val="22"/>
+          <w:lang w:eastAsia="en-GB"/>
+        </w:rPr>
+        <w:drawing>
+          <wp:inline distT="0" distB="0" distL="0" distR="0" wp14:anchorId="46B1D128" wp14:editId="5ECE6F97">
+            <wp:extent cx="5727700" cy="419735"/>
+            <wp:effectExtent l="0" t="0" r="0" b="0"/>
+            <wp:docPr id="2" name="Picture 2"/>
+            <wp:cNvGraphicFramePr>
+              <a:graphicFrameLocks xmlns:a="http://schemas.openxmlformats.org/drawingml/2006/main" noChangeAspect="1"/>
+            </wp:cNvGraphicFramePr>
+            <a:graphic xmlns:a="http://schemas.openxmlformats.org/drawingml/2006/main">
+              <a:graphicData uri="http://schemas.openxmlformats.org/drawingml/2006/picture">
+                <pic:pic xmlns:pic="http://schemas.openxmlformats.org/drawingml/2006/picture">
+                  <pic:nvPicPr>
+                    <pic:cNvPr id="2" name="Picture 2"/>
+                    <pic:cNvPicPr/>
+                  </pic:nvPicPr>
+                  <pic:blipFill>
+                    <a:blip r:embed="rId6" cstate="print">
+                      <a:extLst>
+                        <a:ext uri="{28A0092B-C50C-407E-A947-70E740481C1C}">
+                          <a14:useLocalDpi xmlns:a14="http://schemas.microsoft.com/office/drawing/2010/main" val="0"/>
+                        </a:ext>
+                      </a:extLst>
+                    </a:blip>
+                    <a:stretch>
+                      <a:fillRect/>
+                    </a:stretch>
+                  </pic:blipFill>
+                  <pic:spPr>
+                    <a:xfrm>
+                      <a:off x="0" y="0"/>
+                      <a:ext cx="5727700" cy="419735"/>
+                    </a:xfrm>
+                    <a:prstGeom prst="rect">
+                      <a:avLst/>
+                    </a:prstGeom>
+                  </pic:spPr>
+                </pic:pic>
+              </a:graphicData>
+            </a:graphic>
+          </wp:inline>
+        </w:drawing>
+      </w:r>
+    </w:p>
+    <w:p>
       <w:r>
         <w:t>45 15 15 * * /home/ubuntu/NL/test</w:t>
       </w:r>
@@ -296,15 +2209,29 @@
         <w:t xml:space="preserve"> &gt;&gt; /home/ubuntu/NL/test</w:t>
       </w:r>
       <w:r>
-        <w:t>/</w:t>
-      </w:r>
-      <w:r>
-        <w:t xml:space="preserve">testing.log </w:t>
+        <w:t xml:space="preserve">/testing.log </w:t>
       </w:r>
       <w:r>
         <w:t>2&gt;&amp;1</w:t>
       </w:r>
     </w:p>
+    <w:p/>
+    <w:p>
+      <w:r>
+        <w:lastRenderedPageBreak/>
+        <w:t xml:space="preserve">This assumes that the log file is called ‘testing.log’ and </w:t>
+      </w:r>
+      <w:proofErr w:type="spellStart"/>
+      <w:r>
+        <w:t>it’s</w:t>
+      </w:r>
+      <w:proofErr w:type="spellEnd"/>
+      <w:r>
+        <w:t xml:space="preserve"> path is ‘/home/ubuntu/testing/NL/test’. 2&gt;&amp;1 ensures that it will also redirect standard errors into the log file.</w:t>
+      </w:r>
+    </w:p>
+    <w:p/>
+    <w:p/>
     <w:sectPr>
       <w:pgSz w:w="11900" w:h="16840"/>
       <w:pgMar w:top="1440" w:right="1440" w:bottom="1440" w:left="1440" w:header="708" w:footer="708" w:gutter="0"/>
@@ -431,6 +2358,95 @@
     </w:lvl>
   </w:abstractNum>
   <w:abstractNum w:abstractNumId="1" w15:restartNumberingAfterBreak="0">
+    <w:nsid w:val="0C1F252E"/>
+    <w:multiLevelType w:val="hybridMultilevel"/>
+    <w:tmpl w:val="CE46E604"/>
+    <w:lvl w:ilvl="0" w:tplc="0809000F">
+      <w:start w:val="1"/>
+      <w:numFmt w:val="decimal"/>
+      <w:lvlText w:val="%1."/>
+      <w:lvlJc w:val="left"/>
+      <w:pPr>
+        <w:ind w:left="720" w:hanging="360"/>
+      </w:pPr>
+      <w:rPr>
+        <w:rFonts w:hint="default"/>
+      </w:rPr>
+    </w:lvl>
+    <w:lvl w:ilvl="1" w:tplc="08090019" w:tentative="1">
+      <w:start w:val="1"/>
+      <w:numFmt w:val="lowerLetter"/>
+      <w:lvlText w:val="%2."/>
+      <w:lvlJc w:val="left"/>
+      <w:pPr>
+        <w:ind w:left="1440" w:hanging="360"/>
+      </w:pPr>
+    </w:lvl>
+    <w:lvl w:ilvl="2" w:tplc="0809001B" w:tentative="1">
+      <w:start w:val="1"/>
+      <w:numFmt w:val="lowerRoman"/>
+      <w:lvlText w:val="%3."/>
+      <w:lvlJc w:val="right"/>
+      <w:pPr>
+        <w:ind w:left="2160" w:hanging="180"/>
+      </w:pPr>
+    </w:lvl>
+    <w:lvl w:ilvl="3" w:tplc="0809000F" w:tentative="1">
+      <w:start w:val="1"/>
+      <w:numFmt w:val="decimal"/>
+      <w:lvlText w:val="%4."/>
+      <w:lvlJc w:val="left"/>
+      <w:pPr>
+        <w:ind w:left="2880" w:hanging="360"/>
+      </w:pPr>
+    </w:lvl>
+    <w:lvl w:ilvl="4" w:tplc="08090019" w:tentative="1">
+      <w:start w:val="1"/>
+      <w:numFmt w:val="lowerLetter"/>
+      <w:lvlText w:val="%5."/>
+      <w:lvlJc w:val="left"/>
+      <w:pPr>
+        <w:ind w:left="3600" w:hanging="360"/>
+      </w:pPr>
+    </w:lvl>
+    <w:lvl w:ilvl="5" w:tplc="0809001B" w:tentative="1">
+      <w:start w:val="1"/>
+      <w:numFmt w:val="lowerRoman"/>
+      <w:lvlText w:val="%6."/>
+      <w:lvlJc w:val="right"/>
+      <w:pPr>
+        <w:ind w:left="4320" w:hanging="180"/>
+      </w:pPr>
+    </w:lvl>
+    <w:lvl w:ilvl="6" w:tplc="0809000F" w:tentative="1">
+      <w:start w:val="1"/>
+      <w:numFmt w:val="decimal"/>
+      <w:lvlText w:val="%7."/>
+      <w:lvlJc w:val="left"/>
+      <w:pPr>
+        <w:ind w:left="5040" w:hanging="360"/>
+      </w:pPr>
+    </w:lvl>
+    <w:lvl w:ilvl="7" w:tplc="08090019" w:tentative="1">
+      <w:start w:val="1"/>
+      <w:numFmt w:val="lowerLetter"/>
+      <w:lvlText w:val="%8."/>
+      <w:lvlJc w:val="left"/>
+      <w:pPr>
+        <w:ind w:left="5760" w:hanging="360"/>
+      </w:pPr>
+    </w:lvl>
+    <w:lvl w:ilvl="8" w:tplc="0809001B" w:tentative="1">
+      <w:start w:val="1"/>
+      <w:numFmt w:val="lowerRoman"/>
+      <w:lvlText w:val="%9."/>
+      <w:lvlJc w:val="right"/>
+      <w:pPr>
+        <w:ind w:left="6480" w:hanging="180"/>
+      </w:pPr>
+    </w:lvl>
+  </w:abstractNum>
+  <w:abstractNum w:abstractNumId="2" w15:restartNumberingAfterBreak="0">
     <w:nsid w:val="12EF1B4B"/>
     <w:multiLevelType w:val="hybridMultilevel"/>
     <w:tmpl w:val="D6CE51FC"/>
@@ -520,7 +2536,7 @@
       </w:pPr>
     </w:lvl>
   </w:abstractNum>
-  <w:abstractNum w:abstractNumId="2" w15:restartNumberingAfterBreak="0">
+  <w:abstractNum w:abstractNumId="3" w15:restartNumberingAfterBreak="0">
     <w:nsid w:val="5B7D0225"/>
     <w:multiLevelType w:val="hybridMultilevel"/>
     <w:tmpl w:val="DD9EAF88"/>
@@ -609,7 +2625,96 @@
       </w:pPr>
     </w:lvl>
   </w:abstractNum>
-  <w:abstractNum w:abstractNumId="3" w15:restartNumberingAfterBreak="0">
+  <w:abstractNum w:abstractNumId="4" w15:restartNumberingAfterBreak="0">
+    <w:nsid w:val="6C5426CB"/>
+    <w:multiLevelType w:val="hybridMultilevel"/>
+    <w:tmpl w:val="C31CADC8"/>
+    <w:lvl w:ilvl="0" w:tplc="0809000F">
+      <w:start w:val="1"/>
+      <w:numFmt w:val="decimal"/>
+      <w:lvlText w:val="%1."/>
+      <w:lvlJc w:val="left"/>
+      <w:pPr>
+        <w:ind w:left="720" w:hanging="360"/>
+      </w:pPr>
+      <w:rPr>
+        <w:rFonts w:hint="default"/>
+      </w:rPr>
+    </w:lvl>
+    <w:lvl w:ilvl="1" w:tplc="08090019" w:tentative="1">
+      <w:start w:val="1"/>
+      <w:numFmt w:val="lowerLetter"/>
+      <w:lvlText w:val="%2."/>
+      <w:lvlJc w:val="left"/>
+      <w:pPr>
+        <w:ind w:left="1440" w:hanging="360"/>
+      </w:pPr>
+    </w:lvl>
+    <w:lvl w:ilvl="2" w:tplc="0809001B" w:tentative="1">
+      <w:start w:val="1"/>
+      <w:numFmt w:val="lowerRoman"/>
+      <w:lvlText w:val="%3."/>
+      <w:lvlJc w:val="right"/>
+      <w:pPr>
+        <w:ind w:left="2160" w:hanging="180"/>
+      </w:pPr>
+    </w:lvl>
+    <w:lvl w:ilvl="3" w:tplc="0809000F" w:tentative="1">
+      <w:start w:val="1"/>
+      <w:numFmt w:val="decimal"/>
+      <w:lvlText w:val="%4."/>
+      <w:lvlJc w:val="left"/>
+      <w:pPr>
+        <w:ind w:left="2880" w:hanging="360"/>
+      </w:pPr>
+    </w:lvl>
+    <w:lvl w:ilvl="4" w:tplc="08090019" w:tentative="1">
+      <w:start w:val="1"/>
+      <w:numFmt w:val="lowerLetter"/>
+      <w:lvlText w:val="%5."/>
+      <w:lvlJc w:val="left"/>
+      <w:pPr>
+        <w:ind w:left="3600" w:hanging="360"/>
+      </w:pPr>
+    </w:lvl>
+    <w:lvl w:ilvl="5" w:tplc="0809001B" w:tentative="1">
+      <w:start w:val="1"/>
+      <w:numFmt w:val="lowerRoman"/>
+      <w:lvlText w:val="%6."/>
+      <w:lvlJc w:val="right"/>
+      <w:pPr>
+        <w:ind w:left="4320" w:hanging="180"/>
+      </w:pPr>
+    </w:lvl>
+    <w:lvl w:ilvl="6" w:tplc="0809000F" w:tentative="1">
+      <w:start w:val="1"/>
+      <w:numFmt w:val="decimal"/>
+      <w:lvlText w:val="%7."/>
+      <w:lvlJc w:val="left"/>
+      <w:pPr>
+        <w:ind w:left="5040" w:hanging="360"/>
+      </w:pPr>
+    </w:lvl>
+    <w:lvl w:ilvl="7" w:tplc="08090019" w:tentative="1">
+      <w:start w:val="1"/>
+      <w:numFmt w:val="lowerLetter"/>
+      <w:lvlText w:val="%8."/>
+      <w:lvlJc w:val="left"/>
+      <w:pPr>
+        <w:ind w:left="5760" w:hanging="360"/>
+      </w:pPr>
+    </w:lvl>
+    <w:lvl w:ilvl="8" w:tplc="0809001B" w:tentative="1">
+      <w:start w:val="1"/>
+      <w:numFmt w:val="lowerRoman"/>
+      <w:lvlText w:val="%9."/>
+      <w:lvlJc w:val="right"/>
+      <w:pPr>
+        <w:ind w:left="6480" w:hanging="180"/>
+      </w:pPr>
+    </w:lvl>
+  </w:abstractNum>
+  <w:abstractNum w:abstractNumId="5" w15:restartNumberingAfterBreak="0">
     <w:nsid w:val="6C676B3B"/>
     <w:multiLevelType w:val="multilevel"/>
     <w:tmpl w:val="24AC3550"/>
@@ -722,17 +2827,207 @@
       </w:pPr>
     </w:lvl>
   </w:abstractNum>
+  <w:abstractNum w:abstractNumId="6" w15:restartNumberingAfterBreak="0">
+    <w:nsid w:val="6F9E61C3"/>
+    <w:multiLevelType w:val="hybridMultilevel"/>
+    <w:tmpl w:val="823CD602"/>
+    <w:lvl w:ilvl="0" w:tplc="0809000F">
+      <w:start w:val="1"/>
+      <w:numFmt w:val="decimal"/>
+      <w:lvlText w:val="%1."/>
+      <w:lvlJc w:val="left"/>
+      <w:pPr>
+        <w:ind w:left="720" w:hanging="360"/>
+      </w:pPr>
+      <w:rPr>
+        <w:rFonts w:hint="default"/>
+      </w:rPr>
+    </w:lvl>
+    <w:lvl w:ilvl="1" w:tplc="08090019" w:tentative="1">
+      <w:start w:val="1"/>
+      <w:numFmt w:val="lowerLetter"/>
+      <w:lvlText w:val="%2."/>
+      <w:lvlJc w:val="left"/>
+      <w:pPr>
+        <w:ind w:left="1440" w:hanging="360"/>
+      </w:pPr>
+    </w:lvl>
+    <w:lvl w:ilvl="2" w:tplc="0809001B" w:tentative="1">
+      <w:start w:val="1"/>
+      <w:numFmt w:val="lowerRoman"/>
+      <w:lvlText w:val="%3."/>
+      <w:lvlJc w:val="right"/>
+      <w:pPr>
+        <w:ind w:left="2160" w:hanging="180"/>
+      </w:pPr>
+    </w:lvl>
+    <w:lvl w:ilvl="3" w:tplc="0809000F" w:tentative="1">
+      <w:start w:val="1"/>
+      <w:numFmt w:val="decimal"/>
+      <w:lvlText w:val="%4."/>
+      <w:lvlJc w:val="left"/>
+      <w:pPr>
+        <w:ind w:left="2880" w:hanging="360"/>
+      </w:pPr>
+    </w:lvl>
+    <w:lvl w:ilvl="4" w:tplc="08090019" w:tentative="1">
+      <w:start w:val="1"/>
+      <w:numFmt w:val="lowerLetter"/>
+      <w:lvlText w:val="%5."/>
+      <w:lvlJc w:val="left"/>
+      <w:pPr>
+        <w:ind w:left="3600" w:hanging="360"/>
+      </w:pPr>
+    </w:lvl>
+    <w:lvl w:ilvl="5" w:tplc="0809001B" w:tentative="1">
+      <w:start w:val="1"/>
+      <w:numFmt w:val="lowerRoman"/>
+      <w:lvlText w:val="%6."/>
+      <w:lvlJc w:val="right"/>
+      <w:pPr>
+        <w:ind w:left="4320" w:hanging="180"/>
+      </w:pPr>
+    </w:lvl>
+    <w:lvl w:ilvl="6" w:tplc="0809000F" w:tentative="1">
+      <w:start w:val="1"/>
+      <w:numFmt w:val="decimal"/>
+      <w:lvlText w:val="%7."/>
+      <w:lvlJc w:val="left"/>
+      <w:pPr>
+        <w:ind w:left="5040" w:hanging="360"/>
+      </w:pPr>
+    </w:lvl>
+    <w:lvl w:ilvl="7" w:tplc="08090019" w:tentative="1">
+      <w:start w:val="1"/>
+      <w:numFmt w:val="lowerLetter"/>
+      <w:lvlText w:val="%8."/>
+      <w:lvlJc w:val="left"/>
+      <w:pPr>
+        <w:ind w:left="5760" w:hanging="360"/>
+      </w:pPr>
+    </w:lvl>
+    <w:lvl w:ilvl="8" w:tplc="0809001B" w:tentative="1">
+      <w:start w:val="1"/>
+      <w:numFmt w:val="lowerRoman"/>
+      <w:lvlText w:val="%9."/>
+      <w:lvlJc w:val="right"/>
+      <w:pPr>
+        <w:ind w:left="6480" w:hanging="180"/>
+      </w:pPr>
+    </w:lvl>
+  </w:abstractNum>
+  <w:abstractNum w:abstractNumId="7" w15:restartNumberingAfterBreak="0">
+    <w:nsid w:val="755D4203"/>
+    <w:multiLevelType w:val="hybridMultilevel"/>
+    <w:tmpl w:val="7BAAB23C"/>
+    <w:lvl w:ilvl="0" w:tplc="0809000F">
+      <w:start w:val="1"/>
+      <w:numFmt w:val="decimal"/>
+      <w:lvlText w:val="%1."/>
+      <w:lvlJc w:val="left"/>
+      <w:pPr>
+        <w:ind w:left="720" w:hanging="360"/>
+      </w:pPr>
+      <w:rPr>
+        <w:rFonts w:hint="default"/>
+      </w:rPr>
+    </w:lvl>
+    <w:lvl w:ilvl="1" w:tplc="08090019" w:tentative="1">
+      <w:start w:val="1"/>
+      <w:numFmt w:val="lowerLetter"/>
+      <w:lvlText w:val="%2."/>
+      <w:lvlJc w:val="left"/>
+      <w:pPr>
+        <w:ind w:left="1440" w:hanging="360"/>
+      </w:pPr>
+    </w:lvl>
+    <w:lvl w:ilvl="2" w:tplc="0809001B" w:tentative="1">
+      <w:start w:val="1"/>
+      <w:numFmt w:val="lowerRoman"/>
+      <w:lvlText w:val="%3."/>
+      <w:lvlJc w:val="right"/>
+      <w:pPr>
+        <w:ind w:left="2160" w:hanging="180"/>
+      </w:pPr>
+    </w:lvl>
+    <w:lvl w:ilvl="3" w:tplc="0809000F" w:tentative="1">
+      <w:start w:val="1"/>
+      <w:numFmt w:val="decimal"/>
+      <w:lvlText w:val="%4."/>
+      <w:lvlJc w:val="left"/>
+      <w:pPr>
+        <w:ind w:left="2880" w:hanging="360"/>
+      </w:pPr>
+    </w:lvl>
+    <w:lvl w:ilvl="4" w:tplc="08090019" w:tentative="1">
+      <w:start w:val="1"/>
+      <w:numFmt w:val="lowerLetter"/>
+      <w:lvlText w:val="%5."/>
+      <w:lvlJc w:val="left"/>
+      <w:pPr>
+        <w:ind w:left="3600" w:hanging="360"/>
+      </w:pPr>
+    </w:lvl>
+    <w:lvl w:ilvl="5" w:tplc="0809001B" w:tentative="1">
+      <w:start w:val="1"/>
+      <w:numFmt w:val="lowerRoman"/>
+      <w:lvlText w:val="%6."/>
+      <w:lvlJc w:val="right"/>
+      <w:pPr>
+        <w:ind w:left="4320" w:hanging="180"/>
+      </w:pPr>
+    </w:lvl>
+    <w:lvl w:ilvl="6" w:tplc="0809000F" w:tentative="1">
+      <w:start w:val="1"/>
+      <w:numFmt w:val="decimal"/>
+      <w:lvlText w:val="%7."/>
+      <w:lvlJc w:val="left"/>
+      <w:pPr>
+        <w:ind w:left="5040" w:hanging="360"/>
+      </w:pPr>
+    </w:lvl>
+    <w:lvl w:ilvl="7" w:tplc="08090019" w:tentative="1">
+      <w:start w:val="1"/>
+      <w:numFmt w:val="lowerLetter"/>
+      <w:lvlText w:val="%8."/>
+      <w:lvlJc w:val="left"/>
+      <w:pPr>
+        <w:ind w:left="5760" w:hanging="360"/>
+      </w:pPr>
+    </w:lvl>
+    <w:lvl w:ilvl="8" w:tplc="0809001B" w:tentative="1">
+      <w:start w:val="1"/>
+      <w:numFmt w:val="lowerRoman"/>
+      <w:lvlText w:val="%9."/>
+      <w:lvlJc w:val="right"/>
+      <w:pPr>
+        <w:ind w:left="6480" w:hanging="180"/>
+      </w:pPr>
+    </w:lvl>
+  </w:abstractNum>
   <w:num w:numId="1" w16cid:durableId="1730182203">
     <w:abstractNumId w:val="0"/>
   </w:num>
   <w:num w:numId="2" w16cid:durableId="1539780207">
+    <w:abstractNumId w:val="5"/>
+  </w:num>
+  <w:num w:numId="3" w16cid:durableId="1149975721">
     <w:abstractNumId w:val="3"/>
   </w:num>
-  <w:num w:numId="3" w16cid:durableId="1149975721">
+  <w:num w:numId="4" w16cid:durableId="1448891441">
     <w:abstractNumId w:val="2"/>
   </w:num>
-  <w:num w:numId="4" w16cid:durableId="1448891441">
+  <w:num w:numId="5" w16cid:durableId="415637497">
+    <w:abstractNumId w:val="7"/>
+  </w:num>
+  <w:num w:numId="6" w16cid:durableId="359623929">
     <w:abstractNumId w:val="1"/>
+  </w:num>
+  <w:num w:numId="7" w16cid:durableId="1092507331">
+    <w:abstractNumId w:val="6"/>
+  </w:num>
+  <w:num w:numId="8" w16cid:durableId="395859602">
+    <w:abstractNumId w:val="4"/>
   </w:num>
 </w:numbering>
 </file>
@@ -1131,6 +3426,7 @@
   <w:style w:type="paragraph" w:default="1" w:styleId="Normal">
     <w:name w:val="Normal"/>
     <w:qFormat/>
+    <w:rsid w:val="00481275"/>
   </w:style>
   <w:style w:type="character" w:default="1" w:styleId="DefaultParagraphFont">
     <w:name w:val="Default Paragraph Font"/>

</xml_diff>